<commit_message>
Replaced all instances of "The Survivors" with "Survivors"
</commit_message>
<xml_diff>
--- a/System Requirements Specification - Sight By Touch.docx
+++ b/System Requirements Specification - Sight By Touch.docx
@@ -37,7 +37,12 @@
         <w:pStyle w:val="MemberNames"/>
       </w:pPr>
       <w:r>
-        <w:t>Team: The Survivors</w:t>
+        <w:t xml:space="preserve">Team: </w:t>
+      </w:r>
+      <w:bookmarkStart w:id="0" w:name="_GoBack"/>
+      <w:bookmarkEnd w:id="0"/>
+      <w:r>
+        <w:t>Survivors</w:t>
       </w:r>
     </w:p>
     <w:p>
@@ -207,12 +212,12 @@
         <w:pageBreakBefore/>
         <w:spacing w:before="0" w:after="0"/>
       </w:pPr>
-      <w:bookmarkStart w:id="0" w:name="_Toc369032568"/>
+      <w:bookmarkStart w:id="1" w:name="_Toc369032568"/>
       <w:r>
         <w:lastRenderedPageBreak/>
         <w:t>Table of Contents</w:t>
       </w:r>
-      <w:bookmarkEnd w:id="0"/>
+      <w:bookmarkEnd w:id="1"/>
     </w:p>
     <w:sdt>
       <w:sdtPr>
@@ -230,6 +235,7 @@
           <w:docPartUnique/>
         </w:docPartObj>
       </w:sdtPr>
+      <w:sdtEndPr/>
       <w:sdtContent>
         <w:p>
           <w:pPr>
@@ -6260,12 +6266,12 @@
       <w:pPr>
         <w:pStyle w:val="Heading1"/>
       </w:pPr>
-      <w:bookmarkStart w:id="1" w:name="_Toc369032569"/>
+      <w:bookmarkStart w:id="2" w:name="_Toc369032569"/>
       <w:r>
         <w:lastRenderedPageBreak/>
         <w:t>Document Revision History</w:t>
       </w:r>
-      <w:bookmarkEnd w:id="1"/>
+      <w:bookmarkEnd w:id="2"/>
     </w:p>
     <w:tbl>
       <w:tblPr>
@@ -7248,12 +7254,12 @@
       <w:pPr>
         <w:pStyle w:val="Heading1"/>
       </w:pPr>
-      <w:bookmarkStart w:id="2" w:name="_Toc369032570"/>
+      <w:bookmarkStart w:id="3" w:name="_Toc369032570"/>
       <w:r>
         <w:lastRenderedPageBreak/>
         <w:t>List of Figures</w:t>
       </w:r>
-      <w:bookmarkEnd w:id="2"/>
+      <w:bookmarkEnd w:id="3"/>
     </w:p>
     <w:p>
       <w:pPr>
@@ -7410,12 +7416,12 @@
       <w:pPr>
         <w:pStyle w:val="Heading1"/>
       </w:pPr>
-      <w:bookmarkStart w:id="3" w:name="_Toc369032571"/>
+      <w:bookmarkStart w:id="4" w:name="_Toc369032571"/>
       <w:r>
         <w:lastRenderedPageBreak/>
         <w:t>List of Tables</w:t>
       </w:r>
-      <w:bookmarkEnd w:id="3"/>
+      <w:bookmarkEnd w:id="4"/>
     </w:p>
     <w:p>
       <w:pPr>
@@ -7631,12 +7637,12 @@
       <w:pPr>
         <w:pStyle w:val="Heading1"/>
       </w:pPr>
-      <w:bookmarkStart w:id="4" w:name="_Toc369032572"/>
+      <w:bookmarkStart w:id="5" w:name="_Toc369032572"/>
       <w:r>
         <w:lastRenderedPageBreak/>
         <w:t>1.  Product Concept</w:t>
       </w:r>
-      <w:bookmarkEnd w:id="4"/>
+      <w:bookmarkEnd w:id="5"/>
     </w:p>
     <w:p>
       <w:pPr>
@@ -7664,11 +7670,11 @@
           <w:numId w:val="1"/>
         </w:numPr>
       </w:pPr>
-      <w:bookmarkStart w:id="5" w:name="_Toc369032573"/>
+      <w:bookmarkStart w:id="6" w:name="_Toc369032573"/>
       <w:r>
         <w:t>Purpose and Use</w:t>
       </w:r>
-      <w:bookmarkEnd w:id="5"/>
+      <w:bookmarkEnd w:id="6"/>
     </w:p>
     <w:p>
       <w:r>
@@ -7689,11 +7695,11 @@
           <w:numId w:val="1"/>
         </w:numPr>
       </w:pPr>
-      <w:bookmarkStart w:id="6" w:name="_Toc369032574"/>
+      <w:bookmarkStart w:id="7" w:name="_Toc369032574"/>
       <w:r>
         <w:t>Intended Audience</w:t>
       </w:r>
-      <w:bookmarkEnd w:id="6"/>
+      <w:bookmarkEnd w:id="7"/>
     </w:p>
     <w:p>
       <w:r>
@@ -7749,7 +7755,7 @@
       <w:pPr>
         <w:pStyle w:val="Heading1"/>
       </w:pPr>
-      <w:bookmarkStart w:id="7" w:name="_Toc369032575"/>
+      <w:bookmarkStart w:id="8" w:name="_Toc369032575"/>
       <w:r>
         <w:rPr>
           <w:bCs w:val="0"/>
@@ -7757,7 +7763,7 @@
         <w:lastRenderedPageBreak/>
         <w:t>2.  Product Description and Functional Overview</w:t>
       </w:r>
-      <w:bookmarkEnd w:id="7"/>
+      <w:bookmarkEnd w:id="8"/>
     </w:p>
     <w:p>
       <w:pPr>
@@ -7775,11 +7781,11 @@
       <w:pPr>
         <w:pStyle w:val="Heading2"/>
       </w:pPr>
-      <w:bookmarkStart w:id="8" w:name="_Toc369032576"/>
+      <w:bookmarkStart w:id="9" w:name="_Toc369032576"/>
       <w:r>
         <w:t>2.1   Features and Functions</w:t>
       </w:r>
-      <w:bookmarkEnd w:id="8"/>
+      <w:bookmarkEnd w:id="9"/>
     </w:p>
     <w:p>
       <w:pPr>
@@ -7936,7 +7942,7 @@
       <w:pPr>
         <w:pStyle w:val="Heading2"/>
       </w:pPr>
-      <w:bookmarkStart w:id="9" w:name="_Toc369032577"/>
+      <w:bookmarkStart w:id="10" w:name="_Toc369032577"/>
       <w:r>
         <w:t>2.2</w:t>
       </w:r>
@@ -7944,7 +7950,7 @@
         <w:tab/>
         <w:t xml:space="preserve">   External Inputs and Outputs</w:t>
       </w:r>
-      <w:bookmarkEnd w:id="9"/>
+      <w:bookmarkEnd w:id="10"/>
     </w:p>
     <w:p>
       <w:pPr>
@@ -8634,7 +8640,7 @@
       <w:pPr>
         <w:pStyle w:val="Heading2"/>
       </w:pPr>
-      <w:bookmarkStart w:id="10" w:name="_Toc369032578"/>
+      <w:bookmarkStart w:id="11" w:name="_Toc369032578"/>
       <w:r>
         <w:t xml:space="preserve">2.3   </w:t>
       </w:r>
@@ -8642,7 +8648,7 @@
         <w:tab/>
         <w:t>Product Interfaces</w:t>
       </w:r>
-      <w:bookmarkEnd w:id="10"/>
+      <w:bookmarkEnd w:id="11"/>
     </w:p>
     <w:p>
       <w:pPr>
@@ -8700,12 +8706,12 @@
       <w:pPr>
         <w:pStyle w:val="Heading1"/>
       </w:pPr>
-      <w:bookmarkStart w:id="11" w:name="_Toc369032579"/>
+      <w:bookmarkStart w:id="12" w:name="_Toc369032579"/>
       <w:r>
         <w:lastRenderedPageBreak/>
         <w:t>3.  Customer Requirements</w:t>
       </w:r>
-      <w:bookmarkEnd w:id="11"/>
+      <w:bookmarkEnd w:id="12"/>
     </w:p>
     <w:p>
       <w:r>
@@ -8727,7 +8733,7 @@
       <w:pPr>
         <w:pStyle w:val="Heading2"/>
       </w:pPr>
-      <w:bookmarkStart w:id="12" w:name="_Toc369032580"/>
+      <w:bookmarkStart w:id="13" w:name="_Toc369032580"/>
       <w:r>
         <w:t>3.1</w:t>
       </w:r>
@@ -8735,7 +8741,7 @@
         <w:tab/>
         <w:t>On and Off</w:t>
       </w:r>
-      <w:bookmarkEnd w:id="12"/>
+      <w:bookmarkEnd w:id="13"/>
     </w:p>
     <w:p>
       <w:pPr>
@@ -8790,8 +8796,8 @@
         </w:rPr>
         <w:tab/>
       </w:r>
-      <w:bookmarkStart w:id="13" w:name="_Toc369030430"/>
-      <w:bookmarkStart w:id="14" w:name="_Toc369032581"/>
+      <w:bookmarkStart w:id="14" w:name="_Toc369030430"/>
+      <w:bookmarkStart w:id="15" w:name="_Toc369032581"/>
       <w:r>
         <w:rPr>
           <w:sz w:val="24"/>
@@ -8849,8 +8855,8 @@
         </w:rPr>
         <w:t>Survivors</w:t>
       </w:r>
-      <w:bookmarkEnd w:id="13"/>
       <w:bookmarkEnd w:id="14"/>
+      <w:bookmarkEnd w:id="15"/>
     </w:p>
     <w:p>
       <w:pPr>
@@ -8874,8 +8880,8 @@
         </w:rPr>
         <w:tab/>
       </w:r>
-      <w:bookmarkStart w:id="15" w:name="_Toc369030431"/>
-      <w:bookmarkStart w:id="16" w:name="_Toc369032582"/>
+      <w:bookmarkStart w:id="16" w:name="_Toc369030431"/>
+      <w:bookmarkStart w:id="17" w:name="_Toc369032582"/>
       <w:r>
         <w:rPr>
           <w:sz w:val="24"/>
@@ -8899,8 +8905,8 @@
         </w:rPr>
         <w:t xml:space="preserve">  None</w:t>
       </w:r>
-      <w:bookmarkEnd w:id="15"/>
       <w:bookmarkEnd w:id="16"/>
+      <w:bookmarkEnd w:id="17"/>
     </w:p>
     <w:p>
       <w:pPr>
@@ -8924,8 +8930,8 @@
         </w:rPr>
         <w:tab/>
       </w:r>
-      <w:bookmarkStart w:id="17" w:name="_Toc369030432"/>
-      <w:bookmarkStart w:id="18" w:name="_Toc369032583"/>
+      <w:bookmarkStart w:id="18" w:name="_Toc369030432"/>
+      <w:bookmarkStart w:id="19" w:name="_Toc369032583"/>
       <w:r>
         <w:rPr>
           <w:sz w:val="24"/>
@@ -8949,8 +8955,8 @@
         </w:rPr>
         <w:t xml:space="preserve">  None</w:t>
       </w:r>
-      <w:bookmarkEnd w:id="17"/>
       <w:bookmarkEnd w:id="18"/>
+      <w:bookmarkEnd w:id="19"/>
     </w:p>
     <w:p>
       <w:pPr>
@@ -8974,8 +8980,8 @@
         </w:rPr>
         <w:tab/>
       </w:r>
-      <w:bookmarkStart w:id="19" w:name="_Toc369030433"/>
-      <w:bookmarkStart w:id="20" w:name="_Toc369032584"/>
+      <w:bookmarkStart w:id="20" w:name="_Toc369030433"/>
+      <w:bookmarkStart w:id="21" w:name="_Toc369032584"/>
       <w:r>
         <w:rPr>
           <w:sz w:val="24"/>
@@ -9015,14 +9021,14 @@
         </w:rPr>
         <w:t>Critical</w:t>
       </w:r>
-      <w:bookmarkEnd w:id="19"/>
       <w:bookmarkEnd w:id="20"/>
+      <w:bookmarkEnd w:id="21"/>
     </w:p>
     <w:p>
       <w:pPr>
         <w:pStyle w:val="Heading2"/>
       </w:pPr>
-      <w:bookmarkStart w:id="21" w:name="_Toc369032585"/>
+      <w:bookmarkStart w:id="22" w:name="_Toc369032585"/>
       <w:r>
         <w:t>3.2</w:t>
       </w:r>
@@ -9030,7 +9036,7 @@
         <w:tab/>
         <w:t>Object Detection</w:t>
       </w:r>
-      <w:bookmarkEnd w:id="21"/>
+      <w:bookmarkEnd w:id="22"/>
     </w:p>
     <w:p>
       <w:pPr>
@@ -9078,8 +9084,8 @@
         </w:rPr>
         <w:tab/>
       </w:r>
-      <w:bookmarkStart w:id="22" w:name="_Toc369030435"/>
-      <w:bookmarkStart w:id="23" w:name="_Toc369032586"/>
+      <w:bookmarkStart w:id="23" w:name="_Toc369030435"/>
+      <w:bookmarkStart w:id="24" w:name="_Toc369032586"/>
       <w:r>
         <w:rPr>
           <w:sz w:val="24"/>
@@ -9095,8 +9101,8 @@
         <w:tab/>
         <w:t xml:space="preserve">Source:  </w:t>
       </w:r>
-      <w:bookmarkEnd w:id="22"/>
       <w:bookmarkEnd w:id="23"/>
+      <w:bookmarkEnd w:id="24"/>
       <w:r>
         <w:rPr>
           <w:b w:val="0"/>
@@ -9152,8 +9158,8 @@
         </w:rPr>
         <w:tab/>
       </w:r>
-      <w:bookmarkStart w:id="24" w:name="_Toc369030436"/>
-      <w:bookmarkStart w:id="25" w:name="_Toc369032587"/>
+      <w:bookmarkStart w:id="25" w:name="_Toc369030436"/>
+      <w:bookmarkStart w:id="26" w:name="_Toc369032587"/>
       <w:r>
         <w:rPr>
           <w:sz w:val="24"/>
@@ -9169,8 +9175,8 @@
         <w:tab/>
         <w:t xml:space="preserve">Constraints:  </w:t>
       </w:r>
-      <w:bookmarkEnd w:id="24"/>
       <w:bookmarkEnd w:id="25"/>
+      <w:bookmarkEnd w:id="26"/>
       <w:r>
         <w:rPr>
           <w:b w:val="0"/>
@@ -9201,8 +9207,8 @@
         </w:rPr>
         <w:tab/>
       </w:r>
-      <w:bookmarkStart w:id="26" w:name="_Toc369030437"/>
-      <w:bookmarkStart w:id="27" w:name="_Toc369032588"/>
+      <w:bookmarkStart w:id="27" w:name="_Toc369030437"/>
+      <w:bookmarkStart w:id="28" w:name="_Toc369032588"/>
       <w:r>
         <w:rPr>
           <w:sz w:val="24"/>
@@ -9260,8 +9266,8 @@
         </w:rPr>
         <w:t xml:space="preserve"> detecting standard.</w:t>
       </w:r>
-      <w:bookmarkEnd w:id="26"/>
       <w:bookmarkEnd w:id="27"/>
+      <w:bookmarkEnd w:id="28"/>
     </w:p>
     <w:p>
       <w:pPr>
@@ -9283,8 +9289,8 @@
         </w:rPr>
         <w:tab/>
       </w:r>
-      <w:bookmarkStart w:id="28" w:name="_Toc369030438"/>
-      <w:bookmarkStart w:id="29" w:name="_Toc369032589"/>
+      <w:bookmarkStart w:id="29" w:name="_Toc369030438"/>
+      <w:bookmarkStart w:id="30" w:name="_Toc369032589"/>
       <w:r>
         <w:rPr>
           <w:sz w:val="24"/>
@@ -9324,14 +9330,14 @@
         </w:rPr>
         <w:t>Critical</w:t>
       </w:r>
-      <w:bookmarkEnd w:id="28"/>
       <w:bookmarkEnd w:id="29"/>
+      <w:bookmarkEnd w:id="30"/>
     </w:p>
     <w:p>
       <w:pPr>
         <w:pStyle w:val="Heading2"/>
       </w:pPr>
-      <w:bookmarkStart w:id="30" w:name="_Toc369032590"/>
+      <w:bookmarkStart w:id="31" w:name="_Toc369032590"/>
       <w:r>
         <w:t>3.3</w:t>
       </w:r>
@@ -9339,7 +9345,7 @@
         <w:tab/>
         <w:t>Battery Powered</w:t>
       </w:r>
-      <w:bookmarkEnd w:id="30"/>
+      <w:bookmarkEnd w:id="31"/>
     </w:p>
     <w:p>
       <w:pPr>
@@ -9396,8 +9402,8 @@
         </w:rPr>
         <w:tab/>
       </w:r>
-      <w:bookmarkStart w:id="31" w:name="_Toc369030440"/>
-      <w:bookmarkStart w:id="32" w:name="_Toc369032591"/>
+      <w:bookmarkStart w:id="32" w:name="_Toc369030440"/>
+      <w:bookmarkStart w:id="33" w:name="_Toc369032591"/>
       <w:r>
         <w:rPr>
           <w:sz w:val="24"/>
@@ -9413,8 +9419,8 @@
         <w:tab/>
         <w:t xml:space="preserve">Source:  </w:t>
       </w:r>
-      <w:bookmarkEnd w:id="31"/>
       <w:bookmarkEnd w:id="32"/>
+      <w:bookmarkEnd w:id="33"/>
       <w:r>
         <w:rPr>
           <w:b w:val="0"/>
@@ -9470,8 +9476,8 @@
         </w:rPr>
         <w:tab/>
       </w:r>
-      <w:bookmarkStart w:id="33" w:name="_Toc369030441"/>
-      <w:bookmarkStart w:id="34" w:name="_Toc369032592"/>
+      <w:bookmarkStart w:id="34" w:name="_Toc369030441"/>
+      <w:bookmarkStart w:id="35" w:name="_Toc369032592"/>
       <w:r>
         <w:rPr>
           <w:sz w:val="24"/>
@@ -9487,8 +9493,8 @@
         <w:tab/>
         <w:t xml:space="preserve">Constraints: </w:t>
       </w:r>
-      <w:bookmarkEnd w:id="33"/>
       <w:bookmarkEnd w:id="34"/>
+      <w:bookmarkEnd w:id="35"/>
       <w:r>
         <w:rPr>
           <w:b w:val="0"/>
@@ -9518,8 +9524,8 @@
         </w:rPr>
         <w:tab/>
       </w:r>
-      <w:bookmarkStart w:id="35" w:name="_Toc369030442"/>
-      <w:bookmarkStart w:id="36" w:name="_Toc369032593"/>
+      <w:bookmarkStart w:id="36" w:name="_Toc369030442"/>
+      <w:bookmarkStart w:id="37" w:name="_Toc369032593"/>
       <w:r>
         <w:rPr>
           <w:sz w:val="24"/>
@@ -9535,8 +9541,8 @@
         <w:tab/>
         <w:t xml:space="preserve">Standards: </w:t>
       </w:r>
-      <w:bookmarkEnd w:id="35"/>
       <w:bookmarkEnd w:id="36"/>
+      <w:bookmarkEnd w:id="37"/>
       <w:r>
         <w:rPr>
           <w:b w:val="0"/>
@@ -9566,8 +9572,8 @@
         </w:rPr>
         <w:tab/>
       </w:r>
-      <w:bookmarkStart w:id="37" w:name="_Toc369030443"/>
-      <w:bookmarkStart w:id="38" w:name="_Toc369032594"/>
+      <w:bookmarkStart w:id="38" w:name="_Toc369030443"/>
+      <w:bookmarkStart w:id="39" w:name="_Toc369032594"/>
       <w:r>
         <w:rPr>
           <w:sz w:val="24"/>
@@ -9614,8 +9620,8 @@
         </w:rPr>
         <w:t>Critical</w:t>
       </w:r>
-      <w:bookmarkEnd w:id="37"/>
       <w:bookmarkEnd w:id="38"/>
+      <w:bookmarkEnd w:id="39"/>
     </w:p>
     <w:p>
       <w:pPr>
@@ -9626,7 +9632,7 @@
       <w:pPr>
         <w:pStyle w:val="Heading2"/>
       </w:pPr>
-      <w:bookmarkStart w:id="39" w:name="_Toc369032595"/>
+      <w:bookmarkStart w:id="40" w:name="_Toc369032595"/>
       <w:r>
         <w:lastRenderedPageBreak/>
         <w:t>3.4</w:t>
@@ -9635,7 +9641,7 @@
         <w:tab/>
         <w:t>Common Physical Appearance</w:t>
       </w:r>
-      <w:bookmarkEnd w:id="39"/>
+      <w:bookmarkEnd w:id="40"/>
     </w:p>
     <w:p>
       <w:pPr>
@@ -9688,8 +9694,8 @@
         </w:rPr>
         <w:tab/>
       </w:r>
-      <w:bookmarkStart w:id="40" w:name="_Toc369030445"/>
-      <w:bookmarkStart w:id="41" w:name="_Toc369032596"/>
+      <w:bookmarkStart w:id="41" w:name="_Toc369030445"/>
+      <w:bookmarkStart w:id="42" w:name="_Toc369032596"/>
       <w:r>
         <w:rPr>
           <w:sz w:val="24"/>
@@ -9722,8 +9728,8 @@
         </w:rPr>
         <w:t>Svelan</w:t>
       </w:r>
-      <w:bookmarkEnd w:id="40"/>
       <w:bookmarkEnd w:id="41"/>
+      <w:bookmarkEnd w:id="42"/>
       <w:proofErr w:type="spellEnd"/>
     </w:p>
     <w:p>
@@ -9746,8 +9752,8 @@
         </w:rPr>
         <w:tab/>
       </w:r>
-      <w:bookmarkStart w:id="42" w:name="_Toc369030446"/>
-      <w:bookmarkStart w:id="43" w:name="_Toc369032597"/>
+      <w:bookmarkStart w:id="43" w:name="_Toc369030446"/>
+      <w:bookmarkStart w:id="44" w:name="_Toc369032597"/>
       <w:r>
         <w:rPr>
           <w:sz w:val="24"/>
@@ -9771,8 +9777,8 @@
         </w:rPr>
         <w:t>Finding material that is imperceptible, washable, and lightweight.</w:t>
       </w:r>
-      <w:bookmarkEnd w:id="42"/>
       <w:bookmarkEnd w:id="43"/>
+      <w:bookmarkEnd w:id="44"/>
     </w:p>
     <w:p>
       <w:pPr>
@@ -9794,8 +9800,8 @@
         </w:rPr>
         <w:tab/>
       </w:r>
-      <w:bookmarkStart w:id="44" w:name="_Toc369030447"/>
-      <w:bookmarkStart w:id="45" w:name="_Toc369032598"/>
+      <w:bookmarkStart w:id="45" w:name="_Toc369030447"/>
+      <w:bookmarkStart w:id="46" w:name="_Toc369032598"/>
       <w:r>
         <w:rPr>
           <w:sz w:val="24"/>
@@ -9819,8 +9825,8 @@
         </w:rPr>
         <w:t>None</w:t>
       </w:r>
-      <w:bookmarkEnd w:id="44"/>
       <w:bookmarkEnd w:id="45"/>
+      <w:bookmarkEnd w:id="46"/>
     </w:p>
     <w:p>
       <w:pPr>
@@ -9842,8 +9848,8 @@
         </w:rPr>
         <w:tab/>
       </w:r>
-      <w:bookmarkStart w:id="46" w:name="_Toc369030448"/>
-      <w:bookmarkStart w:id="47" w:name="_Toc369032599"/>
+      <w:bookmarkStart w:id="47" w:name="_Toc369030448"/>
+      <w:bookmarkStart w:id="48" w:name="_Toc369032599"/>
       <w:r>
         <w:rPr>
           <w:sz w:val="24"/>
@@ -9898,14 +9904,14 @@
         </w:rPr>
         <w:t>High</w:t>
       </w:r>
-      <w:bookmarkEnd w:id="46"/>
       <w:bookmarkEnd w:id="47"/>
+      <w:bookmarkEnd w:id="48"/>
     </w:p>
     <w:p>
       <w:pPr>
         <w:pStyle w:val="Heading2"/>
       </w:pPr>
-      <w:bookmarkStart w:id="48" w:name="_Toc369032600"/>
+      <w:bookmarkStart w:id="49" w:name="_Toc369032600"/>
       <w:r>
         <w:t>3.5</w:t>
       </w:r>
@@ -9913,7 +9919,7 @@
         <w:tab/>
         <w:t>Low Battery Notification</w:t>
       </w:r>
-      <w:bookmarkEnd w:id="48"/>
+      <w:bookmarkEnd w:id="49"/>
     </w:p>
     <w:p>
       <w:pPr>
@@ -9973,8 +9979,8 @@
         </w:rPr>
         <w:tab/>
       </w:r>
-      <w:bookmarkStart w:id="49" w:name="_Toc369030450"/>
-      <w:bookmarkStart w:id="50" w:name="_Toc369032601"/>
+      <w:bookmarkStart w:id="50" w:name="_Toc369030450"/>
+      <w:bookmarkStart w:id="51" w:name="_Toc369032601"/>
       <w:r>
         <w:rPr>
           <w:sz w:val="24"/>
@@ -9990,8 +9996,8 @@
         <w:tab/>
         <w:t xml:space="preserve">Source:  </w:t>
       </w:r>
-      <w:bookmarkEnd w:id="49"/>
       <w:bookmarkEnd w:id="50"/>
+      <w:bookmarkEnd w:id="51"/>
       <w:r>
         <w:rPr>
           <w:b w:val="0"/>
@@ -10047,8 +10053,8 @@
         </w:rPr>
         <w:tab/>
       </w:r>
-      <w:bookmarkStart w:id="51" w:name="_Toc369030451"/>
-      <w:bookmarkStart w:id="52" w:name="_Toc369032602"/>
+      <w:bookmarkStart w:id="52" w:name="_Toc369030451"/>
+      <w:bookmarkStart w:id="53" w:name="_Toc369032602"/>
       <w:r>
         <w:rPr>
           <w:sz w:val="24"/>
@@ -10072,8 +10078,8 @@
         </w:rPr>
         <w:t>None</w:t>
       </w:r>
-      <w:bookmarkEnd w:id="51"/>
       <w:bookmarkEnd w:id="52"/>
+      <w:bookmarkEnd w:id="53"/>
     </w:p>
     <w:p>
       <w:pPr>
@@ -10096,8 +10102,8 @@
         </w:rPr>
         <w:tab/>
       </w:r>
-      <w:bookmarkStart w:id="53" w:name="_Toc369030452"/>
-      <w:bookmarkStart w:id="54" w:name="_Toc369032603"/>
+      <w:bookmarkStart w:id="54" w:name="_Toc369030452"/>
+      <w:bookmarkStart w:id="55" w:name="_Toc369032603"/>
       <w:r>
         <w:rPr>
           <w:sz w:val="24"/>
@@ -10113,8 +10119,8 @@
         <w:tab/>
         <w:t xml:space="preserve">Standards: </w:t>
       </w:r>
-      <w:bookmarkEnd w:id="53"/>
       <w:bookmarkEnd w:id="54"/>
+      <w:bookmarkEnd w:id="55"/>
       <w:r>
         <w:rPr>
           <w:b w:val="0"/>
@@ -10164,7 +10170,7 @@
       <w:pPr>
         <w:pStyle w:val="Heading2"/>
       </w:pPr>
-      <w:bookmarkStart w:id="55" w:name="_Toc369032604"/>
+      <w:bookmarkStart w:id="56" w:name="_Toc369032604"/>
       <w:r>
         <w:t>3.6</w:t>
       </w:r>
@@ -10172,7 +10178,7 @@
         <w:tab/>
         <w:t>User Friendly</w:t>
       </w:r>
-      <w:bookmarkEnd w:id="55"/>
+      <w:bookmarkEnd w:id="56"/>
     </w:p>
     <w:p>
       <w:pPr>
@@ -10232,8 +10238,8 @@
         </w:rPr>
         <w:tab/>
       </w:r>
-      <w:bookmarkStart w:id="56" w:name="_Toc369030454"/>
-      <w:bookmarkStart w:id="57" w:name="_Toc369032605"/>
+      <w:bookmarkStart w:id="57" w:name="_Toc369030454"/>
+      <w:bookmarkStart w:id="58" w:name="_Toc369032605"/>
       <w:r>
         <w:rPr>
           <w:sz w:val="24"/>
@@ -10249,8 +10255,8 @@
         <w:tab/>
         <w:t xml:space="preserve">Source:  </w:t>
       </w:r>
-      <w:bookmarkEnd w:id="56"/>
       <w:bookmarkEnd w:id="57"/>
+      <w:bookmarkEnd w:id="58"/>
       <w:r>
         <w:rPr>
           <w:b w:val="0"/>
@@ -10306,8 +10312,8 @@
         </w:rPr>
         <w:tab/>
       </w:r>
-      <w:bookmarkStart w:id="58" w:name="_Toc369030455"/>
-      <w:bookmarkStart w:id="59" w:name="_Toc369032606"/>
+      <w:bookmarkStart w:id="59" w:name="_Toc369030455"/>
+      <w:bookmarkStart w:id="60" w:name="_Toc369032606"/>
       <w:r>
         <w:rPr>
           <w:sz w:val="24"/>
@@ -10347,8 +10353,8 @@
         </w:rPr>
         <w:t>.</w:t>
       </w:r>
-      <w:bookmarkEnd w:id="58"/>
       <w:bookmarkEnd w:id="59"/>
+      <w:bookmarkEnd w:id="60"/>
     </w:p>
     <w:p>
       <w:pPr>
@@ -10370,8 +10376,8 @@
         </w:rPr>
         <w:tab/>
       </w:r>
-      <w:bookmarkStart w:id="60" w:name="_Toc369030456"/>
-      <w:bookmarkStart w:id="61" w:name="_Toc369032607"/>
+      <w:bookmarkStart w:id="61" w:name="_Toc369030456"/>
+      <w:bookmarkStart w:id="62" w:name="_Toc369032607"/>
       <w:r>
         <w:rPr>
           <w:sz w:val="24"/>
@@ -10395,8 +10401,8 @@
         </w:rPr>
         <w:t>None</w:t>
       </w:r>
-      <w:bookmarkEnd w:id="60"/>
       <w:bookmarkEnd w:id="61"/>
+      <w:bookmarkEnd w:id="62"/>
     </w:p>
     <w:p>
       <w:pPr>
@@ -10419,8 +10425,8 @@
         </w:rPr>
         <w:tab/>
       </w:r>
-      <w:bookmarkStart w:id="62" w:name="_Toc369030457"/>
-      <w:bookmarkStart w:id="63" w:name="_Toc369032608"/>
+      <w:bookmarkStart w:id="63" w:name="_Toc369030457"/>
+      <w:bookmarkStart w:id="64" w:name="_Toc369032608"/>
       <w:r>
         <w:rPr>
           <w:sz w:val="24"/>
@@ -10474,8 +10480,8 @@
         </w:rPr>
         <w:t>High</w:t>
       </w:r>
-      <w:bookmarkEnd w:id="62"/>
       <w:bookmarkEnd w:id="63"/>
+      <w:bookmarkEnd w:id="64"/>
     </w:p>
     <w:p/>
     <w:p/>
@@ -10486,7 +10492,7 @@
       <w:pPr>
         <w:pStyle w:val="Heading2"/>
       </w:pPr>
-      <w:bookmarkStart w:id="64" w:name="_Toc369032609"/>
+      <w:bookmarkStart w:id="65" w:name="_Toc369032609"/>
       <w:r>
         <w:lastRenderedPageBreak/>
         <w:t>3.7</w:t>
@@ -10495,7 +10501,7 @@
         <w:tab/>
         <w:t>Safe</w:t>
       </w:r>
-      <w:bookmarkEnd w:id="64"/>
+      <w:bookmarkEnd w:id="65"/>
     </w:p>
     <w:p>
       <w:pPr>
@@ -10538,8 +10544,8 @@
       <w:r>
         <w:tab/>
       </w:r>
-      <w:bookmarkStart w:id="65" w:name="_Toc369030459"/>
-      <w:bookmarkStart w:id="66" w:name="_Toc369032610"/>
+      <w:bookmarkStart w:id="66" w:name="_Toc369030459"/>
+      <w:bookmarkStart w:id="67" w:name="_Toc369032610"/>
       <w:r>
         <w:rPr>
           <w:sz w:val="24"/>
@@ -10555,8 +10561,8 @@
         <w:tab/>
         <w:t xml:space="preserve">Source:  </w:t>
       </w:r>
-      <w:bookmarkEnd w:id="65"/>
       <w:bookmarkEnd w:id="66"/>
+      <w:bookmarkEnd w:id="67"/>
       <w:r>
         <w:rPr>
           <w:b w:val="0"/>
@@ -10612,8 +10618,8 @@
         </w:rPr>
         <w:tab/>
       </w:r>
-      <w:bookmarkStart w:id="67" w:name="_Toc369030460"/>
-      <w:bookmarkStart w:id="68" w:name="_Toc369032611"/>
+      <w:bookmarkStart w:id="68" w:name="_Toc369030460"/>
+      <w:bookmarkStart w:id="69" w:name="_Toc369032611"/>
       <w:r>
         <w:rPr>
           <w:sz w:val="24"/>
@@ -10637,8 +10643,8 @@
         </w:rPr>
         <w:t>The wiring and battery must not harm the user.</w:t>
       </w:r>
-      <w:bookmarkEnd w:id="67"/>
       <w:bookmarkEnd w:id="68"/>
+      <w:bookmarkEnd w:id="69"/>
     </w:p>
     <w:p>
       <w:pPr>
@@ -10660,8 +10666,8 @@
         </w:rPr>
         <w:tab/>
       </w:r>
-      <w:bookmarkStart w:id="69" w:name="_Toc369030461"/>
-      <w:bookmarkStart w:id="70" w:name="_Toc369032612"/>
+      <w:bookmarkStart w:id="70" w:name="_Toc369030461"/>
+      <w:bookmarkStart w:id="71" w:name="_Toc369032612"/>
       <w:r>
         <w:rPr>
           <w:sz w:val="24"/>
@@ -10677,8 +10683,8 @@
         <w:tab/>
         <w:t xml:space="preserve">Standards: </w:t>
       </w:r>
-      <w:bookmarkEnd w:id="69"/>
       <w:bookmarkEnd w:id="70"/>
+      <w:bookmarkEnd w:id="71"/>
       <w:r>
         <w:rPr>
           <w:b w:val="0"/>
@@ -10708,8 +10714,8 @@
         </w:rPr>
         <w:tab/>
       </w:r>
-      <w:bookmarkStart w:id="71" w:name="_Toc369030462"/>
-      <w:bookmarkStart w:id="72" w:name="_Toc369032613"/>
+      <w:bookmarkStart w:id="72" w:name="_Toc369030462"/>
+      <w:bookmarkStart w:id="73" w:name="_Toc369032613"/>
       <w:r>
         <w:rPr>
           <w:sz w:val="24"/>
@@ -10748,14 +10754,14 @@
         </w:rPr>
         <w:t>Critical</w:t>
       </w:r>
-      <w:bookmarkEnd w:id="71"/>
       <w:bookmarkEnd w:id="72"/>
+      <w:bookmarkEnd w:id="73"/>
     </w:p>
     <w:p>
       <w:pPr>
         <w:pStyle w:val="Heading2"/>
       </w:pPr>
-      <w:bookmarkStart w:id="73" w:name="_Toc369032614"/>
+      <w:bookmarkStart w:id="74" w:name="_Toc369032614"/>
       <w:r>
         <w:t>3.8</w:t>
       </w:r>
@@ -10763,7 +10769,7 @@
         <w:tab/>
         <w:t>Replaceable Components</w:t>
       </w:r>
-      <w:bookmarkEnd w:id="73"/>
+      <w:bookmarkEnd w:id="74"/>
     </w:p>
     <w:p>
       <w:pPr>
@@ -10806,8 +10812,8 @@
       <w:r>
         <w:tab/>
       </w:r>
-      <w:bookmarkStart w:id="74" w:name="_Toc369030464"/>
-      <w:bookmarkStart w:id="75" w:name="_Toc369032615"/>
+      <w:bookmarkStart w:id="75" w:name="_Toc369030464"/>
+      <w:bookmarkStart w:id="76" w:name="_Toc369032615"/>
       <w:r>
         <w:rPr>
           <w:sz w:val="24"/>
@@ -10823,8 +10829,8 @@
         <w:tab/>
         <w:t xml:space="preserve">Source:  </w:t>
       </w:r>
-      <w:bookmarkEnd w:id="74"/>
       <w:bookmarkEnd w:id="75"/>
+      <w:bookmarkEnd w:id="76"/>
       <w:r>
         <w:rPr>
           <w:b w:val="0"/>
@@ -10880,8 +10886,8 @@
         </w:rPr>
         <w:tab/>
       </w:r>
-      <w:bookmarkStart w:id="76" w:name="_Toc369030465"/>
-      <w:bookmarkStart w:id="77" w:name="_Toc369032616"/>
+      <w:bookmarkStart w:id="77" w:name="_Toc369030465"/>
+      <w:bookmarkStart w:id="78" w:name="_Toc369032616"/>
       <w:r>
         <w:rPr>
           <w:sz w:val="24"/>
@@ -10897,8 +10903,8 @@
         <w:tab/>
         <w:t xml:space="preserve">Constraints:  </w:t>
       </w:r>
-      <w:bookmarkEnd w:id="76"/>
       <w:bookmarkEnd w:id="77"/>
+      <w:bookmarkEnd w:id="78"/>
       <w:r>
         <w:rPr>
           <w:b w:val="0"/>
@@ -10928,8 +10934,8 @@
         </w:rPr>
         <w:tab/>
       </w:r>
-      <w:bookmarkStart w:id="78" w:name="_Toc369030466"/>
-      <w:bookmarkStart w:id="79" w:name="_Toc369032617"/>
+      <w:bookmarkStart w:id="79" w:name="_Toc369030466"/>
+      <w:bookmarkStart w:id="80" w:name="_Toc369032617"/>
       <w:r>
         <w:rPr>
           <w:sz w:val="24"/>
@@ -10953,8 +10959,8 @@
         </w:rPr>
         <w:t>None</w:t>
       </w:r>
-      <w:bookmarkEnd w:id="78"/>
       <w:bookmarkEnd w:id="79"/>
+      <w:bookmarkEnd w:id="80"/>
     </w:p>
     <w:p>
       <w:pPr>
@@ -10976,8 +10982,8 @@
         </w:rPr>
         <w:tab/>
       </w:r>
-      <w:bookmarkStart w:id="80" w:name="_Toc369030467"/>
-      <w:bookmarkStart w:id="81" w:name="_Toc369032618"/>
+      <w:bookmarkStart w:id="81" w:name="_Toc369030467"/>
+      <w:bookmarkStart w:id="82" w:name="_Toc369032618"/>
       <w:r>
         <w:rPr>
           <w:sz w:val="24"/>
@@ -11016,14 +11022,14 @@
         </w:rPr>
         <w:t>High</w:t>
       </w:r>
-      <w:bookmarkEnd w:id="80"/>
       <w:bookmarkEnd w:id="81"/>
+      <w:bookmarkEnd w:id="82"/>
     </w:p>
     <w:p>
       <w:pPr>
         <w:pStyle w:val="Heading2"/>
       </w:pPr>
-      <w:bookmarkStart w:id="82" w:name="_Toc369032619"/>
+      <w:bookmarkStart w:id="83" w:name="_Toc369032619"/>
       <w:r>
         <w:t>3.9</w:t>
       </w:r>
@@ -11031,7 +11037,7 @@
         <w:tab/>
         <w:t>Floor Depth Detection</w:t>
       </w:r>
-      <w:bookmarkEnd w:id="82"/>
+      <w:bookmarkEnd w:id="83"/>
     </w:p>
     <w:p>
       <w:pPr>
@@ -11077,8 +11083,8 @@
       <w:r>
         <w:tab/>
       </w:r>
-      <w:bookmarkStart w:id="83" w:name="_Toc369030469"/>
-      <w:bookmarkStart w:id="84" w:name="_Toc369032620"/>
+      <w:bookmarkStart w:id="84" w:name="_Toc369030469"/>
+      <w:bookmarkStart w:id="85" w:name="_Toc369032620"/>
       <w:r>
         <w:rPr>
           <w:sz w:val="24"/>
@@ -11111,8 +11117,8 @@
         </w:rPr>
         <w:t>Svelan</w:t>
       </w:r>
-      <w:bookmarkEnd w:id="83"/>
       <w:bookmarkEnd w:id="84"/>
+      <w:bookmarkEnd w:id="85"/>
       <w:proofErr w:type="spellEnd"/>
     </w:p>
     <w:p>
@@ -11135,8 +11141,8 @@
         </w:rPr>
         <w:tab/>
       </w:r>
-      <w:bookmarkStart w:id="85" w:name="_Toc369030470"/>
-      <w:bookmarkStart w:id="86" w:name="_Toc369032621"/>
+      <w:bookmarkStart w:id="86" w:name="_Toc369030470"/>
+      <w:bookmarkStart w:id="87" w:name="_Toc369032621"/>
       <w:r>
         <w:rPr>
           <w:sz w:val="24"/>
@@ -11160,8 +11166,8 @@
         </w:rPr>
         <w:t>None</w:t>
       </w:r>
-      <w:bookmarkEnd w:id="85"/>
       <w:bookmarkEnd w:id="86"/>
+      <w:bookmarkEnd w:id="87"/>
     </w:p>
     <w:p>
       <w:pPr>
@@ -11183,8 +11189,8 @@
         </w:rPr>
         <w:tab/>
       </w:r>
-      <w:bookmarkStart w:id="87" w:name="_Toc369030471"/>
-      <w:bookmarkStart w:id="88" w:name="_Toc369032622"/>
+      <w:bookmarkStart w:id="88" w:name="_Toc369030471"/>
+      <w:bookmarkStart w:id="89" w:name="_Toc369032622"/>
       <w:r>
         <w:rPr>
           <w:sz w:val="24"/>
@@ -11208,8 +11214,8 @@
         </w:rPr>
         <w:t>None</w:t>
       </w:r>
-      <w:bookmarkEnd w:id="87"/>
       <w:bookmarkEnd w:id="88"/>
+      <w:bookmarkEnd w:id="89"/>
     </w:p>
     <w:p>
       <w:pPr>
@@ -11232,8 +11238,8 @@
         </w:rPr>
         <w:tab/>
       </w:r>
-      <w:bookmarkStart w:id="89" w:name="_Toc369030472"/>
-      <w:bookmarkStart w:id="90" w:name="_Toc369032623"/>
+      <w:bookmarkStart w:id="90" w:name="_Toc369030472"/>
+      <w:bookmarkStart w:id="91" w:name="_Toc369032623"/>
       <w:r>
         <w:rPr>
           <w:sz w:val="24"/>
@@ -11286,8 +11292,8 @@
         </w:rPr>
         <w:t>Future</w:t>
       </w:r>
-      <w:bookmarkEnd w:id="89"/>
       <w:bookmarkEnd w:id="90"/>
+      <w:bookmarkEnd w:id="91"/>
     </w:p>
     <w:p/>
     <w:p/>
@@ -11298,7 +11304,7 @@
       <w:pPr>
         <w:pStyle w:val="Heading2"/>
       </w:pPr>
-      <w:bookmarkStart w:id="91" w:name="_Toc369032624"/>
+      <w:bookmarkStart w:id="92" w:name="_Toc369032624"/>
       <w:r>
         <w:lastRenderedPageBreak/>
         <w:t>3.10</w:t>
@@ -11307,7 +11313,7 @@
         <w:tab/>
         <w:t>Global Positioning System</w:t>
       </w:r>
-      <w:bookmarkEnd w:id="91"/>
+      <w:bookmarkEnd w:id="92"/>
     </w:p>
     <w:p>
       <w:pPr>
@@ -11537,12 +11543,12 @@
       <w:pPr>
         <w:pStyle w:val="Heading1"/>
       </w:pPr>
-      <w:bookmarkStart w:id="92" w:name="_Toc369032625"/>
+      <w:bookmarkStart w:id="93" w:name="_Toc369032625"/>
       <w:r>
         <w:lastRenderedPageBreak/>
         <w:t>4.  Packaging Requirements</w:t>
       </w:r>
-      <w:bookmarkEnd w:id="92"/>
+      <w:bookmarkEnd w:id="93"/>
     </w:p>
     <w:p>
       <w:r>
@@ -11553,7 +11559,7 @@
       <w:pPr>
         <w:pStyle w:val="Heading2"/>
       </w:pPr>
-      <w:bookmarkStart w:id="93" w:name="_Toc369032626"/>
+      <w:bookmarkStart w:id="94" w:name="_Toc369032626"/>
       <w:r>
         <w:t>4.1</w:t>
       </w:r>
@@ -11561,7 +11567,7 @@
         <w:tab/>
         <w:t>Interface Device</w:t>
       </w:r>
-      <w:bookmarkEnd w:id="93"/>
+      <w:bookmarkEnd w:id="94"/>
     </w:p>
     <w:p>
       <w:pPr>
@@ -11643,8 +11649,8 @@
         </w:rPr>
         <w:tab/>
       </w:r>
-      <w:bookmarkStart w:id="94" w:name="_Toc369030476"/>
-      <w:bookmarkStart w:id="95" w:name="_Toc369032627"/>
+      <w:bookmarkStart w:id="95" w:name="_Toc369030476"/>
+      <w:bookmarkStart w:id="96" w:name="_Toc369032627"/>
       <w:r>
         <w:rPr>
           <w:sz w:val="24"/>
@@ -11668,8 +11674,8 @@
         </w:rPr>
         <w:t>The device will require a power source.</w:t>
       </w:r>
-      <w:bookmarkEnd w:id="94"/>
       <w:bookmarkEnd w:id="95"/>
+      <w:bookmarkEnd w:id="96"/>
     </w:p>
     <w:p>
       <w:pPr>
@@ -11691,8 +11697,8 @@
         </w:rPr>
         <w:tab/>
       </w:r>
-      <w:bookmarkStart w:id="96" w:name="_Toc369030477"/>
-      <w:bookmarkStart w:id="97" w:name="_Toc369032628"/>
+      <w:bookmarkStart w:id="97" w:name="_Toc369030477"/>
+      <w:bookmarkStart w:id="98" w:name="_Toc369032628"/>
       <w:r>
         <w:rPr>
           <w:sz w:val="24"/>
@@ -11716,8 +11722,8 @@
         </w:rPr>
         <w:t>None</w:t>
       </w:r>
-      <w:bookmarkEnd w:id="96"/>
       <w:bookmarkEnd w:id="97"/>
+      <w:bookmarkEnd w:id="98"/>
     </w:p>
     <w:p>
       <w:pPr>
@@ -11739,8 +11745,8 @@
         </w:rPr>
         <w:tab/>
       </w:r>
-      <w:bookmarkStart w:id="98" w:name="_Toc369030478"/>
-      <w:bookmarkStart w:id="99" w:name="_Toc369032629"/>
+      <w:bookmarkStart w:id="99" w:name="_Toc369030478"/>
+      <w:bookmarkStart w:id="100" w:name="_Toc369032629"/>
       <w:r>
         <w:rPr>
           <w:sz w:val="24"/>
@@ -11780,14 +11786,14 @@
         </w:rPr>
         <w:t>High</w:t>
       </w:r>
-      <w:bookmarkEnd w:id="98"/>
       <w:bookmarkEnd w:id="99"/>
+      <w:bookmarkEnd w:id="100"/>
     </w:p>
     <w:p>
       <w:pPr>
         <w:pStyle w:val="Heading2"/>
       </w:pPr>
-      <w:bookmarkStart w:id="100" w:name="_Toc369032630"/>
+      <w:bookmarkStart w:id="101" w:name="_Toc369032630"/>
       <w:r>
         <w:t>4.2</w:t>
       </w:r>
@@ -11795,7 +11801,7 @@
         <w:tab/>
         <w:t>Sight By Touch System</w:t>
       </w:r>
-      <w:bookmarkEnd w:id="100"/>
+      <w:bookmarkEnd w:id="101"/>
     </w:p>
     <w:p>
       <w:pPr>
@@ -11839,8 +11845,8 @@
       <w:r>
         <w:tab/>
       </w:r>
-      <w:bookmarkStart w:id="101" w:name="_Toc369030480"/>
-      <w:bookmarkStart w:id="102" w:name="_Toc369032631"/>
+      <w:bookmarkStart w:id="102" w:name="_Toc369030480"/>
+      <w:bookmarkStart w:id="103" w:name="_Toc369032631"/>
       <w:r>
         <w:rPr>
           <w:sz w:val="24"/>
@@ -11864,8 +11870,8 @@
         </w:rPr>
         <w:t>Survivors</w:t>
       </w:r>
-      <w:bookmarkEnd w:id="101"/>
       <w:bookmarkEnd w:id="102"/>
+      <w:bookmarkEnd w:id="103"/>
     </w:p>
     <w:p>
       <w:pPr>
@@ -11887,8 +11893,8 @@
         </w:rPr>
         <w:tab/>
       </w:r>
-      <w:bookmarkStart w:id="103" w:name="_Toc369030481"/>
-      <w:bookmarkStart w:id="104" w:name="_Toc369032632"/>
+      <w:bookmarkStart w:id="104" w:name="_Toc369030481"/>
+      <w:bookmarkStart w:id="105" w:name="_Toc369032632"/>
       <w:r>
         <w:rPr>
           <w:sz w:val="24"/>
@@ -11944,8 +11950,8 @@
         </w:rPr>
         <w:t>.</w:t>
       </w:r>
-      <w:bookmarkEnd w:id="103"/>
       <w:bookmarkEnd w:id="104"/>
+      <w:bookmarkEnd w:id="105"/>
     </w:p>
     <w:p>
       <w:pPr>
@@ -11967,8 +11973,8 @@
         </w:rPr>
         <w:tab/>
       </w:r>
-      <w:bookmarkStart w:id="105" w:name="_Toc369030482"/>
-      <w:bookmarkStart w:id="106" w:name="_Toc369032633"/>
+      <w:bookmarkStart w:id="106" w:name="_Toc369030482"/>
+      <w:bookmarkStart w:id="107" w:name="_Toc369032633"/>
       <w:r>
         <w:rPr>
           <w:sz w:val="24"/>
@@ -11992,8 +11998,8 @@
         </w:rPr>
         <w:t>None</w:t>
       </w:r>
-      <w:bookmarkEnd w:id="105"/>
       <w:bookmarkEnd w:id="106"/>
+      <w:bookmarkEnd w:id="107"/>
     </w:p>
     <w:p>
       <w:pPr>
@@ -12016,8 +12022,8 @@
         </w:rPr>
         <w:tab/>
       </w:r>
-      <w:bookmarkStart w:id="107" w:name="_Toc369030483"/>
-      <w:bookmarkStart w:id="108" w:name="_Toc369032634"/>
+      <w:bookmarkStart w:id="108" w:name="_Toc369030483"/>
+      <w:bookmarkStart w:id="109" w:name="_Toc369032634"/>
       <w:r>
         <w:rPr>
           <w:sz w:val="24"/>
@@ -12056,8 +12062,8 @@
         </w:rPr>
         <w:t>Critical</w:t>
       </w:r>
-      <w:bookmarkEnd w:id="107"/>
       <w:bookmarkEnd w:id="108"/>
+      <w:bookmarkEnd w:id="109"/>
     </w:p>
     <w:p/>
     <w:p/>
@@ -12069,7 +12075,7 @@
       <w:pPr>
         <w:pStyle w:val="Heading2"/>
       </w:pPr>
-      <w:bookmarkStart w:id="109" w:name="_Toc369032635"/>
+      <w:bookmarkStart w:id="110" w:name="_Toc369032635"/>
       <w:r>
         <w:lastRenderedPageBreak/>
         <w:t>4.3</w:t>
@@ -12078,7 +12084,7 @@
         <w:tab/>
         <w:t>Battery</w:t>
       </w:r>
-      <w:bookmarkEnd w:id="109"/>
+      <w:bookmarkEnd w:id="110"/>
     </w:p>
     <w:p>
       <w:pPr>
@@ -12121,8 +12127,8 @@
       <w:r>
         <w:tab/>
       </w:r>
-      <w:bookmarkStart w:id="110" w:name="_Toc369030485"/>
-      <w:bookmarkStart w:id="111" w:name="_Toc369032636"/>
+      <w:bookmarkStart w:id="111" w:name="_Toc369030485"/>
+      <w:bookmarkStart w:id="112" w:name="_Toc369032636"/>
       <w:r>
         <w:rPr>
           <w:sz w:val="24"/>
@@ -12146,8 +12152,8 @@
         </w:rPr>
         <w:t>Survivors</w:t>
       </w:r>
-      <w:bookmarkEnd w:id="110"/>
       <w:bookmarkEnd w:id="111"/>
+      <w:bookmarkEnd w:id="112"/>
     </w:p>
     <w:p>
       <w:pPr>
@@ -12169,8 +12175,8 @@
         </w:rPr>
         <w:tab/>
       </w:r>
-      <w:bookmarkStart w:id="112" w:name="_Toc369030486"/>
-      <w:bookmarkStart w:id="113" w:name="_Toc369032637"/>
+      <w:bookmarkStart w:id="113" w:name="_Toc369030486"/>
+      <w:bookmarkStart w:id="114" w:name="_Toc369032637"/>
       <w:r>
         <w:rPr>
           <w:sz w:val="24"/>
@@ -12202,8 +12208,8 @@
         </w:rPr>
         <w:t>.</w:t>
       </w:r>
-      <w:bookmarkEnd w:id="112"/>
       <w:bookmarkEnd w:id="113"/>
+      <w:bookmarkEnd w:id="114"/>
     </w:p>
     <w:p>
       <w:pPr>
@@ -12225,8 +12231,8 @@
         </w:rPr>
         <w:tab/>
       </w:r>
-      <w:bookmarkStart w:id="114" w:name="_Toc369030487"/>
-      <w:bookmarkStart w:id="115" w:name="_Toc369032638"/>
+      <w:bookmarkStart w:id="115" w:name="_Toc369030487"/>
+      <w:bookmarkStart w:id="116" w:name="_Toc369032638"/>
       <w:r>
         <w:rPr>
           <w:sz w:val="24"/>
@@ -12250,8 +12256,8 @@
         </w:rPr>
         <w:t>None</w:t>
       </w:r>
-      <w:bookmarkEnd w:id="114"/>
       <w:bookmarkEnd w:id="115"/>
+      <w:bookmarkEnd w:id="116"/>
     </w:p>
     <w:p>
       <w:pPr>
@@ -12274,8 +12280,8 @@
         </w:rPr>
         <w:tab/>
       </w:r>
-      <w:bookmarkStart w:id="116" w:name="_Toc369030488"/>
-      <w:bookmarkStart w:id="117" w:name="_Toc369032639"/>
+      <w:bookmarkStart w:id="117" w:name="_Toc369030488"/>
+      <w:bookmarkStart w:id="118" w:name="_Toc369032639"/>
       <w:r>
         <w:rPr>
           <w:sz w:val="24"/>
@@ -12314,8 +12320,8 @@
         </w:rPr>
         <w:t>Critical</w:t>
       </w:r>
-      <w:bookmarkEnd w:id="116"/>
       <w:bookmarkEnd w:id="117"/>
+      <w:bookmarkEnd w:id="118"/>
     </w:p>
     <w:p>
       <w:pPr>
@@ -12563,7 +12569,7 @@
       <w:pPr>
         <w:pStyle w:val="Heading2"/>
       </w:pPr>
-      <w:bookmarkStart w:id="118" w:name="_Toc369032640"/>
+      <w:bookmarkStart w:id="119" w:name="_Toc369032640"/>
       <w:r>
         <w:t>4.5</w:t>
       </w:r>
@@ -12571,7 +12577,7 @@
         <w:tab/>
         <w:t>Software</w:t>
       </w:r>
-      <w:bookmarkEnd w:id="118"/>
+      <w:bookmarkEnd w:id="119"/>
     </w:p>
     <w:p>
       <w:pPr>
@@ -12615,8 +12621,8 @@
       <w:r>
         <w:tab/>
       </w:r>
-      <w:bookmarkStart w:id="119" w:name="_Toc369030490"/>
-      <w:bookmarkStart w:id="120" w:name="_Toc369032641"/>
+      <w:bookmarkStart w:id="120" w:name="_Toc369030490"/>
+      <w:bookmarkStart w:id="121" w:name="_Toc369032641"/>
       <w:r>
         <w:rPr>
           <w:sz w:val="24"/>
@@ -12647,8 +12653,8 @@
         </w:rPr>
         <w:t>Survivors</w:t>
       </w:r>
-      <w:bookmarkEnd w:id="119"/>
       <w:bookmarkEnd w:id="120"/>
+      <w:bookmarkEnd w:id="121"/>
     </w:p>
     <w:p>
       <w:pPr>
@@ -12670,8 +12676,8 @@
         </w:rPr>
         <w:tab/>
       </w:r>
-      <w:bookmarkStart w:id="121" w:name="_Toc369030491"/>
-      <w:bookmarkStart w:id="122" w:name="_Toc369032642"/>
+      <w:bookmarkStart w:id="122" w:name="_Toc369030491"/>
+      <w:bookmarkStart w:id="123" w:name="_Toc369032642"/>
       <w:r>
         <w:rPr>
           <w:sz w:val="24"/>
@@ -12702,8 +12708,8 @@
         </w:rPr>
         <w:t>None</w:t>
       </w:r>
-      <w:bookmarkEnd w:id="121"/>
       <w:bookmarkEnd w:id="122"/>
+      <w:bookmarkEnd w:id="123"/>
     </w:p>
     <w:p>
       <w:pPr>
@@ -12725,8 +12731,8 @@
         </w:rPr>
         <w:tab/>
       </w:r>
-      <w:bookmarkStart w:id="123" w:name="_Toc369030492"/>
-      <w:bookmarkStart w:id="124" w:name="_Toc369032643"/>
+      <w:bookmarkStart w:id="124" w:name="_Toc369030492"/>
+      <w:bookmarkStart w:id="125" w:name="_Toc369032643"/>
       <w:r>
         <w:rPr>
           <w:sz w:val="24"/>
@@ -12757,8 +12763,8 @@
         </w:rPr>
         <w:t>None</w:t>
       </w:r>
-      <w:bookmarkEnd w:id="123"/>
       <w:bookmarkEnd w:id="124"/>
+      <w:bookmarkEnd w:id="125"/>
     </w:p>
     <w:p>
       <w:pPr>
@@ -12781,8 +12787,8 @@
         </w:rPr>
         <w:tab/>
       </w:r>
-      <w:bookmarkStart w:id="125" w:name="_Toc369030493"/>
-      <w:bookmarkStart w:id="126" w:name="_Toc369032644"/>
+      <w:bookmarkStart w:id="126" w:name="_Toc369030493"/>
+      <w:bookmarkStart w:id="127" w:name="_Toc369032644"/>
       <w:r>
         <w:rPr>
           <w:sz w:val="24"/>
@@ -12828,8 +12834,8 @@
         </w:rPr>
         <w:t>Critical</w:t>
       </w:r>
-      <w:bookmarkEnd w:id="125"/>
       <w:bookmarkEnd w:id="126"/>
+      <w:bookmarkEnd w:id="127"/>
     </w:p>
     <w:p/>
     <w:p/>
@@ -12840,7 +12846,7 @@
       <w:pPr>
         <w:pStyle w:val="Heading2"/>
       </w:pPr>
-      <w:bookmarkStart w:id="127" w:name="_Toc369032645"/>
+      <w:bookmarkStart w:id="128" w:name="_Toc369032645"/>
       <w:r>
         <w:lastRenderedPageBreak/>
         <w:t>4.6</w:t>
@@ -12849,7 +12855,7 @@
         <w:tab/>
         <w:t>User Manual</w:t>
       </w:r>
-      <w:bookmarkEnd w:id="127"/>
+      <w:bookmarkEnd w:id="128"/>
     </w:p>
     <w:p>
       <w:pPr>
@@ -12894,8 +12900,8 @@
       <w:r>
         <w:tab/>
       </w:r>
-      <w:bookmarkStart w:id="128" w:name="_Toc369030495"/>
-      <w:bookmarkStart w:id="129" w:name="_Toc369032646"/>
+      <w:bookmarkStart w:id="129" w:name="_Toc369030495"/>
+      <w:bookmarkStart w:id="130" w:name="_Toc369032646"/>
       <w:r>
         <w:rPr>
           <w:sz w:val="24"/>
@@ -12926,8 +12932,8 @@
         </w:rPr>
         <w:t>Survivors</w:t>
       </w:r>
-      <w:bookmarkEnd w:id="128"/>
       <w:bookmarkEnd w:id="129"/>
+      <w:bookmarkEnd w:id="130"/>
     </w:p>
     <w:p>
       <w:pPr>
@@ -12950,8 +12956,8 @@
         </w:rPr>
         <w:tab/>
       </w:r>
-      <w:bookmarkStart w:id="130" w:name="_Toc369030496"/>
-      <w:bookmarkStart w:id="131" w:name="_Toc369032647"/>
+      <w:bookmarkStart w:id="131" w:name="_Toc369030496"/>
+      <w:bookmarkStart w:id="132" w:name="_Toc369032647"/>
       <w:r>
         <w:rPr>
           <w:sz w:val="24"/>
@@ -12982,8 +12988,8 @@
         </w:rPr>
         <w:t>None</w:t>
       </w:r>
-      <w:bookmarkEnd w:id="130"/>
       <w:bookmarkEnd w:id="131"/>
+      <w:bookmarkEnd w:id="132"/>
     </w:p>
     <w:p>
       <w:pPr>
@@ -13006,8 +13012,8 @@
         </w:rPr>
         <w:tab/>
       </w:r>
-      <w:bookmarkStart w:id="132" w:name="_Toc369030497"/>
-      <w:bookmarkStart w:id="133" w:name="_Toc369032648"/>
+      <w:bookmarkStart w:id="133" w:name="_Toc369030497"/>
+      <w:bookmarkStart w:id="134" w:name="_Toc369032648"/>
       <w:r>
         <w:rPr>
           <w:sz w:val="24"/>
@@ -13038,8 +13044,8 @@
         </w:rPr>
         <w:t>None</w:t>
       </w:r>
-      <w:bookmarkEnd w:id="132"/>
       <w:bookmarkEnd w:id="133"/>
+      <w:bookmarkEnd w:id="134"/>
     </w:p>
     <w:p>
       <w:pPr>
@@ -13062,8 +13068,8 @@
         </w:rPr>
         <w:tab/>
       </w:r>
-      <w:bookmarkStart w:id="134" w:name="_Toc369030498"/>
-      <w:bookmarkStart w:id="135" w:name="_Toc369032649"/>
+      <w:bookmarkStart w:id="135" w:name="_Toc369030498"/>
+      <w:bookmarkStart w:id="136" w:name="_Toc369032649"/>
       <w:r>
         <w:rPr>
           <w:sz w:val="24"/>
@@ -13109,8 +13115,8 @@
         </w:rPr>
         <w:t>Moderate</w:t>
       </w:r>
-      <w:bookmarkEnd w:id="134"/>
       <w:bookmarkEnd w:id="135"/>
+      <w:bookmarkEnd w:id="136"/>
     </w:p>
     <w:p>
       <w:pPr>
@@ -13136,12 +13142,12 @@
       <w:pPr>
         <w:pStyle w:val="Heading1"/>
       </w:pPr>
-      <w:bookmarkStart w:id="136" w:name="_Toc369032650"/>
+      <w:bookmarkStart w:id="137" w:name="_Toc369032650"/>
       <w:r>
         <w:lastRenderedPageBreak/>
         <w:t>5.  Performance Requirements</w:t>
       </w:r>
-      <w:bookmarkEnd w:id="136"/>
+      <w:bookmarkEnd w:id="137"/>
     </w:p>
     <w:p>
       <w:r>
@@ -13152,7 +13158,7 @@
       <w:pPr>
         <w:pStyle w:val="Heading2"/>
       </w:pPr>
-      <w:bookmarkStart w:id="137" w:name="_Toc369032651"/>
+      <w:bookmarkStart w:id="138" w:name="_Toc369032651"/>
       <w:r>
         <w:t>5.1</w:t>
       </w:r>
@@ -13160,7 +13166,7 @@
         <w:tab/>
         <w:t>Detection Range</w:t>
       </w:r>
-      <w:bookmarkEnd w:id="137"/>
+      <w:bookmarkEnd w:id="138"/>
     </w:p>
     <w:p>
       <w:pPr>
@@ -13213,8 +13219,8 @@
       <w:r>
         <w:tab/>
       </w:r>
-      <w:bookmarkStart w:id="138" w:name="_Toc369030501"/>
-      <w:bookmarkStart w:id="139" w:name="_Toc369032652"/>
+      <w:bookmarkStart w:id="139" w:name="_Toc369030501"/>
+      <w:bookmarkStart w:id="140" w:name="_Toc369032652"/>
       <w:r>
         <w:rPr>
           <w:sz w:val="24"/>
@@ -13238,8 +13244,8 @@
         </w:rPr>
         <w:t>Survivors</w:t>
       </w:r>
-      <w:bookmarkEnd w:id="138"/>
       <w:bookmarkEnd w:id="139"/>
+      <w:bookmarkEnd w:id="140"/>
     </w:p>
     <w:p>
       <w:pPr>
@@ -13262,8 +13268,8 @@
         </w:rPr>
         <w:tab/>
       </w:r>
-      <w:bookmarkStart w:id="140" w:name="_Toc369030502"/>
-      <w:bookmarkStart w:id="141" w:name="_Toc369032653"/>
+      <w:bookmarkStart w:id="141" w:name="_Toc369030502"/>
+      <w:bookmarkStart w:id="142" w:name="_Toc369032653"/>
       <w:r>
         <w:rPr>
           <w:sz w:val="24"/>
@@ -13319,8 +13325,8 @@
         </w:rPr>
         <w:t xml:space="preserve"> sensors</w:t>
       </w:r>
-      <w:bookmarkEnd w:id="140"/>
       <w:bookmarkEnd w:id="141"/>
+      <w:bookmarkEnd w:id="142"/>
     </w:p>
     <w:p>
       <w:pPr>
@@ -13342,8 +13348,8 @@
         </w:rPr>
         <w:tab/>
       </w:r>
-      <w:bookmarkStart w:id="142" w:name="_Toc369030503"/>
-      <w:bookmarkStart w:id="143" w:name="_Toc369032654"/>
+      <w:bookmarkStart w:id="143" w:name="_Toc369030503"/>
+      <w:bookmarkStart w:id="144" w:name="_Toc369032654"/>
       <w:r>
         <w:rPr>
           <w:sz w:val="24"/>
@@ -13367,8 +13373,8 @@
         </w:rPr>
         <w:t>None</w:t>
       </w:r>
-      <w:bookmarkEnd w:id="142"/>
       <w:bookmarkEnd w:id="143"/>
+      <w:bookmarkEnd w:id="144"/>
     </w:p>
     <w:p>
       <w:pPr>
@@ -13390,8 +13396,8 @@
         </w:rPr>
         <w:tab/>
       </w:r>
-      <w:bookmarkStart w:id="144" w:name="_Toc369030504"/>
-      <w:bookmarkStart w:id="145" w:name="_Toc369032655"/>
+      <w:bookmarkStart w:id="145" w:name="_Toc369030504"/>
+      <w:bookmarkStart w:id="146" w:name="_Toc369032655"/>
       <w:r>
         <w:rPr>
           <w:sz w:val="24"/>
@@ -13431,8 +13437,8 @@
         </w:rPr>
         <w:t xml:space="preserve"> - </w:t>
       </w:r>
-      <w:bookmarkEnd w:id="144"/>
       <w:bookmarkEnd w:id="145"/>
+      <w:bookmarkEnd w:id="146"/>
       <w:r>
         <w:rPr>
           <w:b w:val="0"/>
@@ -13446,7 +13452,7 @@
       <w:pPr>
         <w:pStyle w:val="Heading2"/>
       </w:pPr>
-      <w:bookmarkStart w:id="146" w:name="_Toc369032656"/>
+      <w:bookmarkStart w:id="147" w:name="_Toc369032656"/>
       <w:r>
         <w:t>5.2</w:t>
       </w:r>
@@ -13454,7 +13460,7 @@
         <w:tab/>
         <w:t>Real-Time Response</w:t>
       </w:r>
-      <w:bookmarkEnd w:id="146"/>
+      <w:bookmarkEnd w:id="147"/>
     </w:p>
     <w:p>
       <w:pPr>
@@ -13513,8 +13519,8 @@
       <w:r>
         <w:tab/>
       </w:r>
-      <w:bookmarkStart w:id="147" w:name="_Toc369030506"/>
-      <w:bookmarkStart w:id="148" w:name="_Toc369032657"/>
+      <w:bookmarkStart w:id="148" w:name="_Toc369030506"/>
+      <w:bookmarkStart w:id="149" w:name="_Toc369032657"/>
       <w:r>
         <w:rPr>
           <w:sz w:val="24"/>
@@ -13538,8 +13544,8 @@
         </w:rPr>
         <w:t>Survivors</w:t>
       </w:r>
-      <w:bookmarkEnd w:id="147"/>
       <w:bookmarkEnd w:id="148"/>
+      <w:bookmarkEnd w:id="149"/>
     </w:p>
     <w:p>
       <w:pPr>
@@ -13562,8 +13568,8 @@
         </w:rPr>
         <w:tab/>
       </w:r>
-      <w:bookmarkStart w:id="149" w:name="_Toc369030507"/>
-      <w:bookmarkStart w:id="150" w:name="_Toc369032658"/>
+      <w:bookmarkStart w:id="150" w:name="_Toc369030507"/>
+      <w:bookmarkStart w:id="151" w:name="_Toc369032658"/>
       <w:r>
         <w:rPr>
           <w:sz w:val="24"/>
@@ -13611,8 +13617,8 @@
         </w:rPr>
         <w:t>the processing algorithm</w:t>
       </w:r>
-      <w:bookmarkEnd w:id="149"/>
       <w:bookmarkEnd w:id="150"/>
+      <w:bookmarkEnd w:id="151"/>
       <w:r>
         <w:rPr>
           <w:b w:val="0"/>
@@ -13643,8 +13649,8 @@
         </w:rPr>
         <w:tab/>
       </w:r>
-      <w:bookmarkStart w:id="151" w:name="_Toc369030508"/>
-      <w:bookmarkStart w:id="152" w:name="_Toc369032659"/>
+      <w:bookmarkStart w:id="152" w:name="_Toc369030508"/>
+      <w:bookmarkStart w:id="153" w:name="_Toc369032659"/>
       <w:r>
         <w:rPr>
           <w:sz w:val="24"/>
@@ -13668,8 +13674,8 @@
         </w:rPr>
         <w:t>None</w:t>
       </w:r>
-      <w:bookmarkEnd w:id="151"/>
       <w:bookmarkEnd w:id="152"/>
+      <w:bookmarkEnd w:id="153"/>
     </w:p>
     <w:p>
       <w:pPr>
@@ -13693,8 +13699,8 @@
         </w:rPr>
         <w:tab/>
       </w:r>
-      <w:bookmarkStart w:id="153" w:name="_Toc369030509"/>
-      <w:bookmarkStart w:id="154" w:name="_Toc369032660"/>
+      <w:bookmarkStart w:id="154" w:name="_Toc369030509"/>
+      <w:bookmarkStart w:id="155" w:name="_Toc369032660"/>
       <w:r>
         <w:rPr>
           <w:sz w:val="24"/>
@@ -13750,8 +13756,8 @@
         </w:rPr>
         <w:t>Critical</w:t>
       </w:r>
-      <w:bookmarkEnd w:id="153"/>
       <w:bookmarkEnd w:id="154"/>
+      <w:bookmarkEnd w:id="155"/>
     </w:p>
     <w:p/>
     <w:p/>
@@ -13763,7 +13769,7 @@
       <w:pPr>
         <w:pStyle w:val="Heading2"/>
       </w:pPr>
-      <w:bookmarkStart w:id="155" w:name="_Toc369032661"/>
+      <w:bookmarkStart w:id="156" w:name="_Toc369032661"/>
       <w:r>
         <w:lastRenderedPageBreak/>
         <w:t>5.3</w:t>
@@ -13772,7 +13778,7 @@
         <w:tab/>
         <w:t>Detection Quality</w:t>
       </w:r>
-      <w:bookmarkEnd w:id="155"/>
+      <w:bookmarkEnd w:id="156"/>
     </w:p>
     <w:p>
       <w:pPr>
@@ -13822,8 +13828,8 @@
       <w:r>
         <w:tab/>
       </w:r>
-      <w:bookmarkStart w:id="156" w:name="_Toc369030511"/>
-      <w:bookmarkStart w:id="157" w:name="_Toc369032662"/>
+      <w:bookmarkStart w:id="157" w:name="_Toc369030511"/>
+      <w:bookmarkStart w:id="158" w:name="_Toc369032662"/>
       <w:r>
         <w:rPr>
           <w:sz w:val="24"/>
@@ -13847,8 +13853,8 @@
         </w:rPr>
         <w:t>Survivors</w:t>
       </w:r>
-      <w:bookmarkEnd w:id="156"/>
       <w:bookmarkEnd w:id="157"/>
+      <w:bookmarkEnd w:id="158"/>
     </w:p>
     <w:p>
       <w:pPr>
@@ -13870,8 +13876,8 @@
         </w:rPr>
         <w:tab/>
       </w:r>
-      <w:bookmarkStart w:id="158" w:name="_Toc369030512"/>
-      <w:bookmarkStart w:id="159" w:name="_Toc369032663"/>
+      <w:bookmarkStart w:id="159" w:name="_Toc369030512"/>
+      <w:bookmarkStart w:id="160" w:name="_Toc369032663"/>
       <w:r>
         <w:rPr>
           <w:sz w:val="24"/>
@@ -13895,8 +13901,8 @@
         </w:rPr>
         <w:t>None</w:t>
       </w:r>
-      <w:bookmarkEnd w:id="158"/>
       <w:bookmarkEnd w:id="159"/>
+      <w:bookmarkEnd w:id="160"/>
     </w:p>
     <w:p>
       <w:pPr>
@@ -13918,8 +13924,8 @@
         </w:rPr>
         <w:tab/>
       </w:r>
-      <w:bookmarkStart w:id="160" w:name="_Toc369030513"/>
-      <w:bookmarkStart w:id="161" w:name="_Toc369032664"/>
+      <w:bookmarkStart w:id="161" w:name="_Toc369030513"/>
+      <w:bookmarkStart w:id="162" w:name="_Toc369032664"/>
       <w:r>
         <w:rPr>
           <w:sz w:val="24"/>
@@ -13943,8 +13949,8 @@
         </w:rPr>
         <w:t>None</w:t>
       </w:r>
-      <w:bookmarkEnd w:id="160"/>
       <w:bookmarkEnd w:id="161"/>
+      <w:bookmarkEnd w:id="162"/>
     </w:p>
     <w:p>
       <w:pPr>
@@ -13966,8 +13972,8 @@
         </w:rPr>
         <w:tab/>
       </w:r>
-      <w:bookmarkStart w:id="162" w:name="_Toc369030514"/>
-      <w:bookmarkStart w:id="163" w:name="_Toc369032665"/>
+      <w:bookmarkStart w:id="163" w:name="_Toc369030514"/>
+      <w:bookmarkStart w:id="164" w:name="_Toc369032665"/>
       <w:r>
         <w:rPr>
           <w:sz w:val="24"/>
@@ -14007,14 +14013,14 @@
         </w:rPr>
         <w:t>Critical</w:t>
       </w:r>
-      <w:bookmarkEnd w:id="162"/>
       <w:bookmarkEnd w:id="163"/>
+      <w:bookmarkEnd w:id="164"/>
     </w:p>
     <w:p>
       <w:pPr>
         <w:pStyle w:val="Heading2"/>
       </w:pPr>
-      <w:bookmarkStart w:id="164" w:name="_Toc369032666"/>
+      <w:bookmarkStart w:id="165" w:name="_Toc369032666"/>
       <w:r>
         <w:t>5.4</w:t>
       </w:r>
@@ -14022,7 +14028,7 @@
         <w:tab/>
         <w:t>Response Strength</w:t>
       </w:r>
-      <w:bookmarkEnd w:id="164"/>
+      <w:bookmarkEnd w:id="165"/>
     </w:p>
     <w:p>
       <w:pPr>
@@ -14072,8 +14078,8 @@
       <w:r>
         <w:tab/>
       </w:r>
-      <w:bookmarkStart w:id="165" w:name="_Toc369030516"/>
-      <w:bookmarkStart w:id="166" w:name="_Toc369032667"/>
+      <w:bookmarkStart w:id="166" w:name="_Toc369030516"/>
+      <w:bookmarkStart w:id="167" w:name="_Toc369032667"/>
       <w:r>
         <w:rPr>
           <w:sz w:val="24"/>
@@ -14097,8 +14103,8 @@
         </w:rPr>
         <w:t>Survivors</w:t>
       </w:r>
-      <w:bookmarkEnd w:id="165"/>
       <w:bookmarkEnd w:id="166"/>
+      <w:bookmarkEnd w:id="167"/>
     </w:p>
     <w:p>
       <w:pPr>
@@ -14121,8 +14127,8 @@
         </w:rPr>
         <w:tab/>
       </w:r>
-      <w:bookmarkStart w:id="167" w:name="_Toc369030517"/>
-      <w:bookmarkStart w:id="168" w:name="_Toc369032668"/>
+      <w:bookmarkStart w:id="168" w:name="_Toc369030517"/>
+      <w:bookmarkStart w:id="169" w:name="_Toc369032668"/>
       <w:r>
         <w:rPr>
           <w:sz w:val="24"/>
@@ -14162,8 +14168,8 @@
         </w:rPr>
         <w:t>vibration motors</w:t>
       </w:r>
-      <w:bookmarkEnd w:id="167"/>
       <w:bookmarkEnd w:id="168"/>
+      <w:bookmarkEnd w:id="169"/>
     </w:p>
     <w:p>
       <w:pPr>
@@ -14185,8 +14191,8 @@
         </w:rPr>
         <w:tab/>
       </w:r>
-      <w:bookmarkStart w:id="169" w:name="_Toc369030518"/>
-      <w:bookmarkStart w:id="170" w:name="_Toc369032669"/>
+      <w:bookmarkStart w:id="170" w:name="_Toc369030518"/>
+      <w:bookmarkStart w:id="171" w:name="_Toc369032669"/>
       <w:r>
         <w:rPr>
           <w:sz w:val="24"/>
@@ -14210,8 +14216,8 @@
         </w:rPr>
         <w:t>None</w:t>
       </w:r>
-      <w:bookmarkEnd w:id="169"/>
       <w:bookmarkEnd w:id="170"/>
+      <w:bookmarkEnd w:id="171"/>
     </w:p>
     <w:p>
       <w:pPr>
@@ -14233,8 +14239,8 @@
         </w:rPr>
         <w:tab/>
       </w:r>
-      <w:bookmarkStart w:id="171" w:name="_Toc369030519"/>
-      <w:bookmarkStart w:id="172" w:name="_Toc369032670"/>
+      <w:bookmarkStart w:id="172" w:name="_Toc369030519"/>
+      <w:bookmarkStart w:id="173" w:name="_Toc369032670"/>
       <w:r>
         <w:rPr>
           <w:sz w:val="24"/>
@@ -14274,14 +14280,14 @@
         </w:rPr>
         <w:t>Critical</w:t>
       </w:r>
-      <w:bookmarkEnd w:id="171"/>
       <w:bookmarkEnd w:id="172"/>
+      <w:bookmarkEnd w:id="173"/>
     </w:p>
     <w:p>
       <w:pPr>
         <w:pStyle w:val="Heading2"/>
       </w:pPr>
-      <w:bookmarkStart w:id="173" w:name="_Toc369032671"/>
+      <w:bookmarkStart w:id="174" w:name="_Toc369032671"/>
       <w:r>
         <w:t>5.5</w:t>
       </w:r>
@@ -14289,7 +14295,7 @@
         <w:tab/>
         <w:t>Battery Life</w:t>
       </w:r>
-      <w:bookmarkEnd w:id="173"/>
+      <w:bookmarkEnd w:id="174"/>
     </w:p>
     <w:p>
       <w:pPr>
@@ -14336,8 +14342,8 @@
       <w:r>
         <w:tab/>
       </w:r>
-      <w:bookmarkStart w:id="174" w:name="_Toc369030521"/>
-      <w:bookmarkStart w:id="175" w:name="_Toc369032672"/>
+      <w:bookmarkStart w:id="175" w:name="_Toc369030521"/>
+      <w:bookmarkStart w:id="176" w:name="_Toc369032672"/>
       <w:r>
         <w:rPr>
           <w:sz w:val="24"/>
@@ -14361,8 +14367,8 @@
         </w:rPr>
         <w:t>Survivors</w:t>
       </w:r>
-      <w:bookmarkEnd w:id="174"/>
       <w:bookmarkEnd w:id="175"/>
+      <w:bookmarkEnd w:id="176"/>
     </w:p>
     <w:p>
       <w:pPr>
@@ -14385,8 +14391,8 @@
         </w:rPr>
         <w:tab/>
       </w:r>
-      <w:bookmarkStart w:id="176" w:name="_Toc369030522"/>
-      <w:bookmarkStart w:id="177" w:name="_Toc369032673"/>
+      <w:bookmarkStart w:id="177" w:name="_Toc369030522"/>
+      <w:bookmarkStart w:id="178" w:name="_Toc369032673"/>
       <w:r>
         <w:rPr>
           <w:sz w:val="24"/>
@@ -14402,8 +14408,8 @@
         <w:tab/>
         <w:t xml:space="preserve">Constraints: </w:t>
       </w:r>
-      <w:bookmarkEnd w:id="176"/>
       <w:bookmarkEnd w:id="177"/>
+      <w:bookmarkEnd w:id="178"/>
       <w:r>
         <w:rPr>
           <w:b w:val="0"/>
@@ -14448,8 +14454,8 @@
         </w:rPr>
         <w:tab/>
       </w:r>
-      <w:bookmarkStart w:id="178" w:name="_Toc369030523"/>
-      <w:bookmarkStart w:id="179" w:name="_Toc369032674"/>
+      <w:bookmarkStart w:id="179" w:name="_Toc369030523"/>
+      <w:bookmarkStart w:id="180" w:name="_Toc369032674"/>
       <w:r>
         <w:rPr>
           <w:sz w:val="24"/>
@@ -14473,8 +14479,8 @@
         </w:rPr>
         <w:t>None</w:t>
       </w:r>
-      <w:bookmarkEnd w:id="178"/>
       <w:bookmarkEnd w:id="179"/>
+      <w:bookmarkEnd w:id="180"/>
     </w:p>
     <w:p>
       <w:pPr>
@@ -14496,8 +14502,8 @@
         </w:rPr>
         <w:tab/>
       </w:r>
-      <w:bookmarkStart w:id="180" w:name="_Toc369030524"/>
-      <w:bookmarkStart w:id="181" w:name="_Toc369032675"/>
+      <w:bookmarkStart w:id="181" w:name="_Toc369030524"/>
+      <w:bookmarkStart w:id="182" w:name="_Toc369032675"/>
       <w:r>
         <w:rPr>
           <w:sz w:val="24"/>
@@ -14537,8 +14543,8 @@
         </w:rPr>
         <w:t>Critical</w:t>
       </w:r>
-      <w:bookmarkEnd w:id="180"/>
       <w:bookmarkEnd w:id="181"/>
+      <w:bookmarkEnd w:id="182"/>
     </w:p>
     <w:p/>
     <w:p>
@@ -14553,12 +14559,12 @@
         <w:pStyle w:val="Heading1"/>
         <w:spacing w:before="720" w:after="0"/>
       </w:pPr>
-      <w:bookmarkStart w:id="182" w:name="_Toc369032676"/>
+      <w:bookmarkStart w:id="183" w:name="_Toc369032676"/>
       <w:r>
         <w:lastRenderedPageBreak/>
         <w:t>6.  Safety Requirements</w:t>
       </w:r>
-      <w:bookmarkEnd w:id="182"/>
+      <w:bookmarkEnd w:id="183"/>
     </w:p>
     <w:p/>
     <w:p>
@@ -14570,7 +14576,7 @@
       <w:pPr>
         <w:pStyle w:val="Heading2"/>
       </w:pPr>
-      <w:bookmarkStart w:id="183" w:name="_Toc369032677"/>
+      <w:bookmarkStart w:id="184" w:name="_Toc369032677"/>
       <w:r>
         <w:t>6.1</w:t>
       </w:r>
@@ -14578,7 +14584,7 @@
         <w:tab/>
         <w:t>Wearable Material</w:t>
       </w:r>
-      <w:bookmarkEnd w:id="183"/>
+      <w:bookmarkEnd w:id="184"/>
     </w:p>
     <w:p>
       <w:pPr>
@@ -14622,8 +14628,8 @@
       <w:r>
         <w:tab/>
       </w:r>
-      <w:bookmarkStart w:id="184" w:name="_Toc369030527"/>
-      <w:bookmarkStart w:id="185" w:name="_Toc369032678"/>
+      <w:bookmarkStart w:id="185" w:name="_Toc369030527"/>
+      <w:bookmarkStart w:id="186" w:name="_Toc369032678"/>
       <w:r>
         <w:rPr>
           <w:sz w:val="24"/>
@@ -14647,8 +14653,8 @@
         </w:rPr>
         <w:t>Survivors</w:t>
       </w:r>
-      <w:bookmarkEnd w:id="184"/>
       <w:bookmarkEnd w:id="185"/>
+      <w:bookmarkEnd w:id="186"/>
     </w:p>
     <w:p>
       <w:pPr>
@@ -14670,8 +14676,8 @@
         </w:rPr>
         <w:tab/>
       </w:r>
-      <w:bookmarkStart w:id="186" w:name="_Toc369030528"/>
-      <w:bookmarkStart w:id="187" w:name="_Toc369032679"/>
+      <w:bookmarkStart w:id="187" w:name="_Toc369030528"/>
+      <w:bookmarkStart w:id="188" w:name="_Toc369032679"/>
       <w:r>
         <w:rPr>
           <w:sz w:val="24"/>
@@ -14695,8 +14701,8 @@
         </w:rPr>
         <w:t>None</w:t>
       </w:r>
-      <w:bookmarkEnd w:id="186"/>
       <w:bookmarkEnd w:id="187"/>
+      <w:bookmarkEnd w:id="188"/>
     </w:p>
     <w:p>
       <w:pPr>
@@ -14718,8 +14724,8 @@
         </w:rPr>
         <w:tab/>
       </w:r>
-      <w:bookmarkStart w:id="188" w:name="_Toc369030529"/>
-      <w:bookmarkStart w:id="189" w:name="_Toc369032680"/>
+      <w:bookmarkStart w:id="189" w:name="_Toc369030529"/>
+      <w:bookmarkStart w:id="190" w:name="_Toc369032680"/>
       <w:r>
         <w:rPr>
           <w:sz w:val="24"/>
@@ -14743,8 +14749,8 @@
         </w:rPr>
         <w:t>None</w:t>
       </w:r>
-      <w:bookmarkEnd w:id="188"/>
       <w:bookmarkEnd w:id="189"/>
+      <w:bookmarkEnd w:id="190"/>
     </w:p>
     <w:p>
       <w:pPr>
@@ -14766,8 +14772,8 @@
         </w:rPr>
         <w:tab/>
       </w:r>
-      <w:bookmarkStart w:id="190" w:name="_Toc369030530"/>
-      <w:bookmarkStart w:id="191" w:name="_Toc369032681"/>
+      <w:bookmarkStart w:id="191" w:name="_Toc369030530"/>
+      <w:bookmarkStart w:id="192" w:name="_Toc369032681"/>
       <w:r>
         <w:rPr>
           <w:sz w:val="24"/>
@@ -14807,14 +14813,14 @@
         </w:rPr>
         <w:t>Critical</w:t>
       </w:r>
-      <w:bookmarkEnd w:id="190"/>
       <w:bookmarkEnd w:id="191"/>
+      <w:bookmarkEnd w:id="192"/>
     </w:p>
     <w:p>
       <w:pPr>
         <w:pStyle w:val="Heading2"/>
       </w:pPr>
-      <w:bookmarkStart w:id="192" w:name="_Toc369032682"/>
+      <w:bookmarkStart w:id="193" w:name="_Toc369032682"/>
       <w:r>
         <w:t>6.2</w:t>
       </w:r>
@@ -14822,7 +14828,7 @@
         <w:tab/>
         <w:t>Exposed Circuitry Protection</w:t>
       </w:r>
-      <w:bookmarkEnd w:id="192"/>
+      <w:bookmarkEnd w:id="193"/>
     </w:p>
     <w:p>
       <w:pPr>
@@ -14866,8 +14872,8 @@
       <w:r>
         <w:tab/>
       </w:r>
-      <w:bookmarkStart w:id="193" w:name="_Toc369030532"/>
-      <w:bookmarkStart w:id="194" w:name="_Toc369032683"/>
+      <w:bookmarkStart w:id="194" w:name="_Toc369030532"/>
+      <w:bookmarkStart w:id="195" w:name="_Toc369032683"/>
       <w:r>
         <w:rPr>
           <w:sz w:val="24"/>
@@ -14891,8 +14897,8 @@
         </w:rPr>
         <w:t>Survivors</w:t>
       </w:r>
-      <w:bookmarkEnd w:id="193"/>
       <w:bookmarkEnd w:id="194"/>
+      <w:bookmarkEnd w:id="195"/>
     </w:p>
     <w:p>
       <w:pPr>
@@ -14914,8 +14920,8 @@
         </w:rPr>
         <w:tab/>
       </w:r>
-      <w:bookmarkStart w:id="195" w:name="_Toc369030533"/>
-      <w:bookmarkStart w:id="196" w:name="_Toc369032684"/>
+      <w:bookmarkStart w:id="196" w:name="_Toc369030533"/>
+      <w:bookmarkStart w:id="197" w:name="_Toc369032684"/>
       <w:r>
         <w:rPr>
           <w:sz w:val="24"/>
@@ -14939,8 +14945,8 @@
         </w:rPr>
         <w:t>None</w:t>
       </w:r>
-      <w:bookmarkEnd w:id="195"/>
       <w:bookmarkEnd w:id="196"/>
+      <w:bookmarkEnd w:id="197"/>
     </w:p>
     <w:p>
       <w:pPr>
@@ -14962,8 +14968,8 @@
         </w:rPr>
         <w:tab/>
       </w:r>
-      <w:bookmarkStart w:id="197" w:name="_Toc369030534"/>
-      <w:bookmarkStart w:id="198" w:name="_Toc369032685"/>
+      <w:bookmarkStart w:id="198" w:name="_Toc369030534"/>
+      <w:bookmarkStart w:id="199" w:name="_Toc369032685"/>
       <w:r>
         <w:rPr>
           <w:sz w:val="24"/>
@@ -14987,8 +14993,8 @@
         </w:rPr>
         <w:t>None</w:t>
       </w:r>
-      <w:bookmarkEnd w:id="197"/>
       <w:bookmarkEnd w:id="198"/>
+      <w:bookmarkEnd w:id="199"/>
     </w:p>
     <w:p>
       <w:pPr>
@@ -15010,8 +15016,8 @@
         </w:rPr>
         <w:tab/>
       </w:r>
-      <w:bookmarkStart w:id="199" w:name="_Toc369030535"/>
-      <w:bookmarkStart w:id="200" w:name="_Toc369032686"/>
+      <w:bookmarkStart w:id="200" w:name="_Toc369030535"/>
+      <w:bookmarkStart w:id="201" w:name="_Toc369032686"/>
       <w:r>
         <w:rPr>
           <w:sz w:val="24"/>
@@ -15051,14 +15057,14 @@
         </w:rPr>
         <w:t>Critical</w:t>
       </w:r>
-      <w:bookmarkEnd w:id="199"/>
       <w:bookmarkEnd w:id="200"/>
+      <w:bookmarkEnd w:id="201"/>
     </w:p>
     <w:p>
       <w:pPr>
         <w:pStyle w:val="Heading2"/>
       </w:pPr>
-      <w:bookmarkStart w:id="201" w:name="_Toc369032687"/>
+      <w:bookmarkStart w:id="202" w:name="_Toc369032687"/>
       <w:r>
         <w:t>6.3</w:t>
       </w:r>
@@ -15066,7 +15072,7 @@
         <w:tab/>
         <w:t>Power Supply Protection</w:t>
       </w:r>
-      <w:bookmarkEnd w:id="201"/>
+      <w:bookmarkEnd w:id="202"/>
     </w:p>
     <w:p>
       <w:pPr>
@@ -15110,8 +15116,8 @@
       <w:r>
         <w:tab/>
       </w:r>
-      <w:bookmarkStart w:id="202" w:name="_Toc369030537"/>
-      <w:bookmarkStart w:id="203" w:name="_Toc369032688"/>
+      <w:bookmarkStart w:id="203" w:name="_Toc369030537"/>
+      <w:bookmarkStart w:id="204" w:name="_Toc369032688"/>
       <w:r>
         <w:rPr>
           <w:sz w:val="24"/>
@@ -15135,8 +15141,8 @@
         </w:rPr>
         <w:t>Survivors</w:t>
       </w:r>
-      <w:bookmarkEnd w:id="202"/>
       <w:bookmarkEnd w:id="203"/>
+      <w:bookmarkEnd w:id="204"/>
     </w:p>
     <w:p>
       <w:pPr>
@@ -15158,8 +15164,8 @@
         </w:rPr>
         <w:tab/>
       </w:r>
-      <w:bookmarkStart w:id="204" w:name="_Toc369030538"/>
-      <w:bookmarkStart w:id="205" w:name="_Toc369032689"/>
+      <w:bookmarkStart w:id="205" w:name="_Toc369030538"/>
+      <w:bookmarkStart w:id="206" w:name="_Toc369032689"/>
       <w:r>
         <w:rPr>
           <w:sz w:val="24"/>
@@ -15183,8 +15189,8 @@
         </w:rPr>
         <w:t>None</w:t>
       </w:r>
-      <w:bookmarkEnd w:id="204"/>
       <w:bookmarkEnd w:id="205"/>
+      <w:bookmarkEnd w:id="206"/>
     </w:p>
     <w:p>
       <w:pPr>
@@ -15206,8 +15212,8 @@
         </w:rPr>
         <w:tab/>
       </w:r>
-      <w:bookmarkStart w:id="206" w:name="_Toc369030539"/>
-      <w:bookmarkStart w:id="207" w:name="_Toc369032690"/>
+      <w:bookmarkStart w:id="207" w:name="_Toc369030539"/>
+      <w:bookmarkStart w:id="208" w:name="_Toc369032690"/>
       <w:r>
         <w:rPr>
           <w:sz w:val="24"/>
@@ -15231,8 +15237,8 @@
         </w:rPr>
         <w:t>None</w:t>
       </w:r>
-      <w:bookmarkEnd w:id="206"/>
       <w:bookmarkEnd w:id="207"/>
+      <w:bookmarkEnd w:id="208"/>
     </w:p>
     <w:p>
       <w:pPr>
@@ -15254,8 +15260,8 @@
         </w:rPr>
         <w:tab/>
       </w:r>
-      <w:bookmarkStart w:id="208" w:name="_Toc369030540"/>
-      <w:bookmarkStart w:id="209" w:name="_Toc369032691"/>
+      <w:bookmarkStart w:id="209" w:name="_Toc369030540"/>
+      <w:bookmarkStart w:id="210" w:name="_Toc369032691"/>
       <w:r>
         <w:rPr>
           <w:sz w:val="24"/>
@@ -15295,20 +15301,20 @@
         </w:rPr>
         <w:t>Critical</w:t>
       </w:r>
-      <w:bookmarkEnd w:id="208"/>
       <w:bookmarkEnd w:id="209"/>
+      <w:bookmarkEnd w:id="210"/>
     </w:p>
     <w:p>
       <w:pPr>
         <w:pStyle w:val="Heading1"/>
         <w:spacing w:before="720" w:after="0"/>
       </w:pPr>
-      <w:bookmarkStart w:id="210" w:name="_Toc369032692"/>
+      <w:bookmarkStart w:id="211" w:name="_Toc369032692"/>
       <w:r>
         <w:lastRenderedPageBreak/>
         <w:t>7. Maintenance and Support Requirements</w:t>
       </w:r>
-      <w:bookmarkEnd w:id="210"/>
+      <w:bookmarkEnd w:id="211"/>
     </w:p>
     <w:p/>
     <w:p>
@@ -15329,7 +15335,7 @@
       <w:pPr>
         <w:pStyle w:val="Heading2"/>
       </w:pPr>
-      <w:bookmarkStart w:id="211" w:name="_Toc369032703"/>
+      <w:bookmarkStart w:id="212" w:name="_Toc369032703"/>
       <w:r>
         <w:t>7.1</w:t>
       </w:r>
@@ -15337,7 +15343,7 @@
         <w:tab/>
         <w:t>Troubleshooting</w:t>
       </w:r>
-      <w:bookmarkEnd w:id="211"/>
+      <w:bookmarkEnd w:id="212"/>
     </w:p>
     <w:p>
       <w:pPr>
@@ -15388,8 +15394,8 @@
       <w:r>
         <w:tab/>
       </w:r>
-      <w:bookmarkStart w:id="212" w:name="_Toc369030553"/>
-      <w:bookmarkStart w:id="213" w:name="_Toc369032704"/>
+      <w:bookmarkStart w:id="213" w:name="_Toc369030553"/>
+      <w:bookmarkStart w:id="214" w:name="_Toc369032704"/>
       <w:r>
         <w:rPr>
           <w:sz w:val="24"/>
@@ -15420,8 +15426,8 @@
         </w:rPr>
         <w:t>Survivors</w:t>
       </w:r>
-      <w:bookmarkEnd w:id="212"/>
       <w:bookmarkEnd w:id="213"/>
+      <w:bookmarkEnd w:id="214"/>
     </w:p>
     <w:p>
       <w:pPr>
@@ -15444,8 +15450,8 @@
         </w:rPr>
         <w:tab/>
       </w:r>
-      <w:bookmarkStart w:id="214" w:name="_Toc369030554"/>
-      <w:bookmarkStart w:id="215" w:name="_Toc369032705"/>
+      <w:bookmarkStart w:id="215" w:name="_Toc369030554"/>
+      <w:bookmarkStart w:id="216" w:name="_Toc369032705"/>
       <w:r>
         <w:rPr>
           <w:sz w:val="24"/>
@@ -15476,8 +15482,8 @@
         </w:rPr>
         <w:t>None</w:t>
       </w:r>
-      <w:bookmarkEnd w:id="214"/>
       <w:bookmarkEnd w:id="215"/>
+      <w:bookmarkEnd w:id="216"/>
     </w:p>
     <w:p>
       <w:pPr>
@@ -15500,8 +15506,8 @@
         </w:rPr>
         <w:tab/>
       </w:r>
-      <w:bookmarkStart w:id="216" w:name="_Toc369030555"/>
-      <w:bookmarkStart w:id="217" w:name="_Toc369032706"/>
+      <w:bookmarkStart w:id="217" w:name="_Toc369030555"/>
+      <w:bookmarkStart w:id="218" w:name="_Toc369032706"/>
       <w:r>
         <w:rPr>
           <w:sz w:val="24"/>
@@ -15532,8 +15538,8 @@
         </w:rPr>
         <w:t>None</w:t>
       </w:r>
-      <w:bookmarkEnd w:id="216"/>
       <w:bookmarkEnd w:id="217"/>
+      <w:bookmarkEnd w:id="218"/>
     </w:p>
     <w:p>
       <w:pPr>
@@ -15556,8 +15562,8 @@
         </w:rPr>
         <w:tab/>
       </w:r>
-      <w:bookmarkStart w:id="218" w:name="_Toc369030556"/>
-      <w:bookmarkStart w:id="219" w:name="_Toc369032707"/>
+      <w:bookmarkStart w:id="219" w:name="_Toc369030556"/>
+      <w:bookmarkStart w:id="220" w:name="_Toc369032707"/>
       <w:r>
         <w:rPr>
           <w:sz w:val="24"/>
@@ -15604,15 +15610,15 @@
         </w:rPr>
         <w:t>Moderate</w:t>
       </w:r>
-      <w:bookmarkEnd w:id="218"/>
       <w:bookmarkEnd w:id="219"/>
+      <w:bookmarkEnd w:id="220"/>
     </w:p>
     <w:p>
       <w:pPr>
         <w:pStyle w:val="Heading2"/>
         <w:ind w:left="0" w:firstLine="0"/>
       </w:pPr>
-      <w:bookmarkStart w:id="220" w:name="_Toc369032708"/>
+      <w:bookmarkStart w:id="221" w:name="_Toc369032708"/>
       <w:r>
         <w:t>7.2</w:t>
       </w:r>
@@ -15620,7 +15626,7 @@
         <w:tab/>
         <w:t>Future Upgrades and Maintenance</w:t>
       </w:r>
-      <w:bookmarkEnd w:id="220"/>
+      <w:bookmarkEnd w:id="221"/>
     </w:p>
     <w:p>
       <w:pPr>
@@ -15670,8 +15676,8 @@
       <w:r>
         <w:tab/>
       </w:r>
-      <w:bookmarkStart w:id="221" w:name="_Toc369030558"/>
-      <w:bookmarkStart w:id="222" w:name="_Toc369032709"/>
+      <w:bookmarkStart w:id="222" w:name="_Toc369030558"/>
+      <w:bookmarkStart w:id="223" w:name="_Toc369032709"/>
       <w:r>
         <w:rPr>
           <w:sz w:val="24"/>
@@ -15702,8 +15708,8 @@
         </w:rPr>
         <w:t>Survivors</w:t>
       </w:r>
-      <w:bookmarkEnd w:id="221"/>
       <w:bookmarkEnd w:id="222"/>
+      <w:bookmarkEnd w:id="223"/>
     </w:p>
     <w:p>
       <w:pPr>
@@ -15725,8 +15731,8 @@
         </w:rPr>
         <w:tab/>
       </w:r>
-      <w:bookmarkStart w:id="223" w:name="_Toc369030559"/>
-      <w:bookmarkStart w:id="224" w:name="_Toc369032710"/>
+      <w:bookmarkStart w:id="224" w:name="_Toc369030559"/>
+      <w:bookmarkStart w:id="225" w:name="_Toc369032710"/>
       <w:r>
         <w:rPr>
           <w:sz w:val="24"/>
@@ -15757,8 +15763,8 @@
         </w:rPr>
         <w:t>None</w:t>
       </w:r>
-      <w:bookmarkEnd w:id="223"/>
       <w:bookmarkEnd w:id="224"/>
+      <w:bookmarkEnd w:id="225"/>
     </w:p>
     <w:p>
       <w:pPr>
@@ -15780,8 +15786,8 @@
         </w:rPr>
         <w:tab/>
       </w:r>
-      <w:bookmarkStart w:id="225" w:name="_Toc369030560"/>
-      <w:bookmarkStart w:id="226" w:name="_Toc369032711"/>
+      <w:bookmarkStart w:id="226" w:name="_Toc369030560"/>
+      <w:bookmarkStart w:id="227" w:name="_Toc369032711"/>
       <w:r>
         <w:rPr>
           <w:sz w:val="24"/>
@@ -15812,8 +15818,8 @@
         </w:rPr>
         <w:t>None</w:t>
       </w:r>
-      <w:bookmarkEnd w:id="225"/>
       <w:bookmarkEnd w:id="226"/>
+      <w:bookmarkEnd w:id="227"/>
     </w:p>
     <w:p>
       <w:pPr>
@@ -15835,8 +15841,8 @@
         </w:rPr>
         <w:tab/>
       </w:r>
-      <w:bookmarkStart w:id="227" w:name="_Toc369030561"/>
-      <w:bookmarkStart w:id="228" w:name="_Toc369032712"/>
+      <w:bookmarkStart w:id="228" w:name="_Toc369030561"/>
+      <w:bookmarkStart w:id="229" w:name="_Toc369032712"/>
       <w:r>
         <w:rPr>
           <w:sz w:val="24"/>
@@ -15883,8 +15889,8 @@
         </w:rPr>
         <w:t>Moderate</w:t>
       </w:r>
-      <w:bookmarkEnd w:id="227"/>
       <w:bookmarkEnd w:id="228"/>
+      <w:bookmarkEnd w:id="229"/>
     </w:p>
     <w:p/>
     <w:p>
@@ -15911,12 +15917,12 @@
         <w:pStyle w:val="Heading1"/>
         <w:spacing w:before="720" w:after="0"/>
       </w:pPr>
-      <w:bookmarkStart w:id="229" w:name="_Toc369032713"/>
+      <w:bookmarkStart w:id="230" w:name="_Toc369032713"/>
       <w:r>
         <w:lastRenderedPageBreak/>
         <w:t>8.  Other Requirements</w:t>
       </w:r>
-      <w:bookmarkEnd w:id="229"/>
+      <w:bookmarkEnd w:id="230"/>
     </w:p>
     <w:p/>
     <w:p>
@@ -15928,7 +15934,7 @@
       <w:pPr>
         <w:pStyle w:val="Heading2"/>
       </w:pPr>
-      <w:bookmarkStart w:id="230" w:name="_Toc369032719"/>
+      <w:bookmarkStart w:id="231" w:name="_Toc369032719"/>
       <w:r>
         <w:t>8.1</w:t>
       </w:r>
@@ -15936,7 +15942,7 @@
         <w:tab/>
         <w:t>Weight</w:t>
       </w:r>
-      <w:bookmarkEnd w:id="230"/>
+      <w:bookmarkEnd w:id="231"/>
     </w:p>
     <w:p>
       <w:pPr>
@@ -15993,8 +15999,8 @@
       <w:r>
         <w:tab/>
       </w:r>
-      <w:bookmarkStart w:id="231" w:name="_Toc369030569"/>
-      <w:bookmarkStart w:id="232" w:name="_Toc369032720"/>
+      <w:bookmarkStart w:id="232" w:name="_Toc369030569"/>
+      <w:bookmarkStart w:id="233" w:name="_Toc369032720"/>
       <w:r>
         <w:rPr>
           <w:sz w:val="24"/>
@@ -16025,8 +16031,8 @@
         </w:rPr>
         <w:t>Survivors</w:t>
       </w:r>
-      <w:bookmarkEnd w:id="231"/>
       <w:bookmarkEnd w:id="232"/>
+      <w:bookmarkEnd w:id="233"/>
     </w:p>
     <w:p>
       <w:pPr>
@@ -16049,8 +16055,8 @@
         </w:rPr>
         <w:tab/>
       </w:r>
-      <w:bookmarkStart w:id="233" w:name="_Toc369030570"/>
-      <w:bookmarkStart w:id="234" w:name="_Toc369032721"/>
+      <w:bookmarkStart w:id="234" w:name="_Toc369030570"/>
+      <w:bookmarkStart w:id="235" w:name="_Toc369032721"/>
       <w:r>
         <w:rPr>
           <w:sz w:val="24"/>
@@ -16097,8 +16103,8 @@
         </w:rPr>
         <w:t xml:space="preserve">, sensors, vibrators, and </w:t>
       </w:r>
-      <w:bookmarkEnd w:id="233"/>
       <w:bookmarkEnd w:id="234"/>
+      <w:bookmarkEnd w:id="235"/>
       <w:r>
         <w:rPr>
           <w:b w:val="0"/>
@@ -16129,8 +16135,8 @@
         </w:rPr>
         <w:tab/>
       </w:r>
-      <w:bookmarkStart w:id="235" w:name="_Toc369030571"/>
-      <w:bookmarkStart w:id="236" w:name="_Toc369032722"/>
+      <w:bookmarkStart w:id="236" w:name="_Toc369030571"/>
+      <w:bookmarkStart w:id="237" w:name="_Toc369032722"/>
       <w:r>
         <w:rPr>
           <w:sz w:val="24"/>
@@ -16161,8 +16167,8 @@
         </w:rPr>
         <w:t>None</w:t>
       </w:r>
-      <w:bookmarkEnd w:id="235"/>
       <w:bookmarkEnd w:id="236"/>
+      <w:bookmarkEnd w:id="237"/>
     </w:p>
     <w:p>
       <w:pPr>
@@ -16185,8 +16191,8 @@
         </w:rPr>
         <w:tab/>
       </w:r>
-      <w:bookmarkStart w:id="237" w:name="_Toc369030572"/>
-      <w:bookmarkStart w:id="238" w:name="_Toc369032723"/>
+      <w:bookmarkStart w:id="238" w:name="_Toc369030572"/>
+      <w:bookmarkStart w:id="239" w:name="_Toc369032723"/>
       <w:r>
         <w:rPr>
           <w:sz w:val="24"/>
@@ -16233,14 +16239,14 @@
         </w:rPr>
         <w:t>Moderate</w:t>
       </w:r>
-      <w:bookmarkEnd w:id="237"/>
       <w:bookmarkEnd w:id="238"/>
+      <w:bookmarkEnd w:id="239"/>
     </w:p>
     <w:p>
       <w:pPr>
         <w:pStyle w:val="Heading2"/>
       </w:pPr>
-      <w:bookmarkStart w:id="239" w:name="_Toc369032724"/>
+      <w:bookmarkStart w:id="240" w:name="_Toc369032724"/>
       <w:r>
         <w:t>8.2</w:t>
       </w:r>
@@ -16248,7 +16254,7 @@
         <w:tab/>
         <w:t>Voltage of Battery</w:t>
       </w:r>
-      <w:bookmarkEnd w:id="239"/>
+      <w:bookmarkEnd w:id="240"/>
     </w:p>
     <w:p>
       <w:pPr>
@@ -16299,8 +16305,8 @@
       <w:r>
         <w:tab/>
       </w:r>
-      <w:bookmarkStart w:id="240" w:name="_Toc369030574"/>
-      <w:bookmarkStart w:id="241" w:name="_Toc369032725"/>
+      <w:bookmarkStart w:id="241" w:name="_Toc369030574"/>
+      <w:bookmarkStart w:id="242" w:name="_Toc369032725"/>
       <w:r>
         <w:rPr>
           <w:sz w:val="24"/>
@@ -16331,8 +16337,8 @@
         </w:rPr>
         <w:t>Survivors</w:t>
       </w:r>
-      <w:bookmarkEnd w:id="240"/>
       <w:bookmarkEnd w:id="241"/>
+      <w:bookmarkEnd w:id="242"/>
     </w:p>
     <w:p>
       <w:pPr>
@@ -16355,8 +16361,8 @@
         </w:rPr>
         <w:tab/>
       </w:r>
-      <w:bookmarkStart w:id="242" w:name="_Toc369030575"/>
-      <w:bookmarkStart w:id="243" w:name="_Toc369032726"/>
+      <w:bookmarkStart w:id="243" w:name="_Toc369030575"/>
+      <w:bookmarkStart w:id="244" w:name="_Toc369032726"/>
       <w:r>
         <w:rPr>
           <w:sz w:val="24"/>
@@ -16387,8 +16393,8 @@
         </w:rPr>
         <w:t>Battery type</w:t>
       </w:r>
-      <w:bookmarkEnd w:id="242"/>
       <w:bookmarkEnd w:id="243"/>
+      <w:bookmarkEnd w:id="244"/>
     </w:p>
     <w:p>
       <w:pPr>
@@ -16411,8 +16417,8 @@
         </w:rPr>
         <w:tab/>
       </w:r>
-      <w:bookmarkStart w:id="244" w:name="_Toc369030576"/>
-      <w:bookmarkStart w:id="245" w:name="_Toc369032727"/>
+      <w:bookmarkStart w:id="245" w:name="_Toc369030576"/>
+      <w:bookmarkStart w:id="246" w:name="_Toc369032727"/>
       <w:r>
         <w:rPr>
           <w:sz w:val="24"/>
@@ -16443,8 +16449,8 @@
         </w:rPr>
         <w:t>None</w:t>
       </w:r>
-      <w:bookmarkEnd w:id="244"/>
       <w:bookmarkEnd w:id="245"/>
+      <w:bookmarkEnd w:id="246"/>
     </w:p>
     <w:p>
       <w:pPr>
@@ -16467,8 +16473,8 @@
         </w:rPr>
         <w:tab/>
       </w:r>
-      <w:bookmarkStart w:id="246" w:name="_Toc369030577"/>
-      <w:bookmarkStart w:id="247" w:name="_Toc369032728"/>
+      <w:bookmarkStart w:id="247" w:name="_Toc369030577"/>
+      <w:bookmarkStart w:id="248" w:name="_Toc369032728"/>
       <w:r>
         <w:rPr>
           <w:sz w:val="24"/>
@@ -16515,8 +16521,8 @@
         </w:rPr>
         <w:t>High</w:t>
       </w:r>
-      <w:bookmarkEnd w:id="246"/>
       <w:bookmarkEnd w:id="247"/>
+      <w:bookmarkEnd w:id="248"/>
     </w:p>
     <w:p/>
     <w:p/>
@@ -16527,12 +16533,12 @@
       <w:pPr>
         <w:pStyle w:val="Heading1"/>
       </w:pPr>
-      <w:bookmarkStart w:id="248" w:name="_Toc369032729"/>
+      <w:bookmarkStart w:id="249" w:name="_Toc369032729"/>
       <w:r>
         <w:lastRenderedPageBreak/>
         <w:t>9.  Acceptance Criteria</w:t>
       </w:r>
-      <w:bookmarkEnd w:id="248"/>
+      <w:bookmarkEnd w:id="249"/>
     </w:p>
     <w:p>
       <w:r>
@@ -16543,7 +16549,7 @@
       <w:pPr>
         <w:pStyle w:val="Heading2"/>
       </w:pPr>
-      <w:bookmarkStart w:id="249" w:name="_Toc369032730"/>
+      <w:bookmarkStart w:id="250" w:name="_Toc369032730"/>
       <w:r>
         <w:t>9.1</w:t>
       </w:r>
@@ -16551,7 +16557,7 @@
         <w:tab/>
         <w:t>Verify That the System Turns On and Off</w:t>
       </w:r>
-      <w:bookmarkEnd w:id="249"/>
+      <w:bookmarkEnd w:id="250"/>
     </w:p>
     <w:p>
       <w:pPr>
@@ -16656,7 +16662,7 @@
       <w:pPr>
         <w:pStyle w:val="Heading2"/>
       </w:pPr>
-      <w:bookmarkStart w:id="250" w:name="_Toc369032731"/>
+      <w:bookmarkStart w:id="251" w:name="_Toc369032731"/>
       <w:r>
         <w:t>9.2</w:t>
       </w:r>
@@ -16664,7 +16670,7 @@
         <w:tab/>
         <w:t>Verify That the System Detects Objects</w:t>
       </w:r>
-      <w:bookmarkEnd w:id="250"/>
+      <w:bookmarkEnd w:id="251"/>
     </w:p>
     <w:p>
       <w:pPr>
@@ -16728,7 +16734,7 @@
       <w:pPr>
         <w:pStyle w:val="Heading2"/>
       </w:pPr>
-      <w:bookmarkStart w:id="251" w:name="_Toc369032732"/>
+      <w:bookmarkStart w:id="252" w:name="_Toc369032732"/>
       <w:r>
         <w:t>9.3</w:t>
       </w:r>
@@ -16736,7 +16742,7 @@
         <w:tab/>
         <w:t>Verify That the System is Battery Powered</w:t>
       </w:r>
-      <w:bookmarkEnd w:id="251"/>
+      <w:bookmarkEnd w:id="252"/>
     </w:p>
     <w:p>
       <w:pPr>
@@ -16851,7 +16857,7 @@
       <w:pPr>
         <w:pStyle w:val="Heading2"/>
       </w:pPr>
-      <w:bookmarkStart w:id="252" w:name="_Toc369032733"/>
+      <w:bookmarkStart w:id="253" w:name="_Toc369032733"/>
       <w:r>
         <w:lastRenderedPageBreak/>
         <w:t>9.4</w:t>
@@ -16860,7 +16866,7 @@
         <w:tab/>
         <w:t>Verify That the System Has a Common Physical Appearance</w:t>
       </w:r>
-      <w:bookmarkEnd w:id="252"/>
+      <w:bookmarkEnd w:id="253"/>
     </w:p>
     <w:p>
       <w:pPr>
@@ -16924,7 +16930,7 @@
       <w:pPr>
         <w:pStyle w:val="Heading2"/>
       </w:pPr>
-      <w:bookmarkStart w:id="253" w:name="_Toc369032734"/>
+      <w:bookmarkStart w:id="254" w:name="_Toc369032734"/>
       <w:r>
         <w:t>9.5</w:t>
       </w:r>
@@ -16932,7 +16938,7 @@
         <w:tab/>
         <w:t>Verify That the System Notifies the User That the Battery Is Low</w:t>
       </w:r>
-      <w:bookmarkEnd w:id="253"/>
+      <w:bookmarkEnd w:id="254"/>
     </w:p>
     <w:p>
       <w:pPr>
@@ -17005,7 +17011,7 @@
       <w:pPr>
         <w:pStyle w:val="Heading2"/>
       </w:pPr>
-      <w:bookmarkStart w:id="254" w:name="_Toc369032735"/>
+      <w:bookmarkStart w:id="255" w:name="_Toc369032735"/>
       <w:r>
         <w:t>9.6</w:t>
       </w:r>
@@ -17013,7 +17019,7 @@
         <w:tab/>
         <w:t>Verify That the System is User Friendly</w:t>
       </w:r>
-      <w:bookmarkEnd w:id="254"/>
+      <w:bookmarkEnd w:id="255"/>
     </w:p>
     <w:p>
       <w:pPr>
@@ -17077,7 +17083,7 @@
       <w:pPr>
         <w:pStyle w:val="Heading2"/>
       </w:pPr>
-      <w:bookmarkStart w:id="255" w:name="_Toc369032736"/>
+      <w:bookmarkStart w:id="256" w:name="_Toc369032736"/>
       <w:r>
         <w:t>9.7</w:t>
       </w:r>
@@ -17085,7 +17091,7 @@
         <w:tab/>
         <w:t>Verify That the System is Safe</w:t>
       </w:r>
-      <w:bookmarkEnd w:id="255"/>
+      <w:bookmarkEnd w:id="256"/>
     </w:p>
     <w:p>
       <w:pPr>
@@ -17179,7 +17185,7 @@
       <w:pPr>
         <w:pStyle w:val="Heading2"/>
       </w:pPr>
-      <w:bookmarkStart w:id="256" w:name="_Toc369032737"/>
+      <w:bookmarkStart w:id="257" w:name="_Toc369032737"/>
       <w:r>
         <w:lastRenderedPageBreak/>
         <w:t>9.8</w:t>
@@ -17188,7 +17194,7 @@
         <w:tab/>
         <w:t>Verify That the System Has Some Replaceable Components</w:t>
       </w:r>
-      <w:bookmarkEnd w:id="256"/>
+      <w:bookmarkEnd w:id="257"/>
     </w:p>
     <w:p>
       <w:pPr>
@@ -17401,12 +17407,12 @@
       <w:pPr>
         <w:pStyle w:val="Heading1"/>
       </w:pPr>
-      <w:bookmarkStart w:id="257" w:name="_Toc369032738"/>
+      <w:bookmarkStart w:id="258" w:name="_Toc369032738"/>
       <w:r>
         <w:lastRenderedPageBreak/>
         <w:t>10.  Use Cases</w:t>
       </w:r>
-      <w:bookmarkEnd w:id="257"/>
+      <w:bookmarkEnd w:id="258"/>
     </w:p>
     <w:p>
       <w:r>
@@ -17424,8 +17430,6 @@
       <w:r>
         <w:t>the Sight By Touch system. Below are the high level uses cases for the project. Note TUCBW stands for “This Use Case Begins With” and TUCEW stands for “This Use Case Ends With”.</w:t>
       </w:r>
-      <w:bookmarkStart w:id="258" w:name="_GoBack"/>
-      <w:bookmarkEnd w:id="258"/>
     </w:p>
     <w:p>
       <w:pPr>
@@ -18120,7 +18124,7 @@
           <w:noProof/>
         </w:rPr>
         <w:drawing>
-          <wp:inline distT="0" distB="0" distL="0" distR="0" wp14:anchorId="1A6FC8EA" wp14:editId="4D7B7447">
+          <wp:inline distT="0" distB="0" distL="0" distR="0" wp14:anchorId="21833865" wp14:editId="4217440C">
             <wp:extent cx="4667250" cy="2952750"/>
             <wp:effectExtent l="19050" t="0" r="0" b="0"/>
             <wp:docPr id="2" name="Picture 1" descr="USE CASE UML"/>
@@ -22296,7 +22300,9 @@
     </w:r>
     <w:r>
       <w:tab/>
-      <w:t>The Survivors</w:t>
+    </w:r>
+    <w:r>
+      <w:t>Survivors</w:t>
     </w:r>
   </w:p>
   <w:p>
@@ -22787,6 +22793,7 @@
   <w:style w:type="character" w:default="1" w:styleId="DefaultParagraphFont">
     <w:name w:val="Default Paragraph Font"/>
     <w:uiPriority w:val="1"/>
+    <w:semiHidden/>
     <w:unhideWhenUsed/>
   </w:style>
   <w:style w:type="table" w:default="1" w:styleId="TableNormal">
@@ -23325,6 +23332,7 @@
   <w:style w:type="character" w:default="1" w:styleId="DefaultParagraphFont">
     <w:name w:val="Default Paragraph Font"/>
     <w:uiPriority w:val="1"/>
+    <w:semiHidden/>
     <w:unhideWhenUsed/>
   </w:style>
   <w:style w:type="table" w:default="1" w:styleId="TableNormal">
@@ -23929,7 +23937,7 @@
 </file>
 
 <file path=customXml/itemProps1.xml><?xml version="1.0" encoding="utf-8"?>
-<ds:datastoreItem xmlns:ds="http://schemas.openxmlformats.org/officeDocument/2006/customXml" ds:itemID="{5DF3A4DA-E064-A34A-8466-94893F10CECB}">
+<ds:datastoreItem xmlns:ds="http://schemas.openxmlformats.org/officeDocument/2006/customXml" ds:itemID="{247735A7-6F7D-FE42-94FA-07738D484F55}">
   <ds:schemaRefs>
     <ds:schemaRef ds:uri="http://schemas.openxmlformats.org/officeDocument/2006/bibliography"/>
   </ds:schemaRefs>

</xml_diff>

<commit_message>
Updated SRS revision history
</commit_message>
<xml_diff>
--- a/System Requirements Specification - Sight By Touch.docx
+++ b/System Requirements Specification - Sight By Touch.docx
@@ -14,14 +14,7 @@
       </w:r>
       <w:r>
         <w:br/>
-      </w:r>
-      <w:proofErr w:type="gramStart"/>
-      <w:r>
-        <w:t>The</w:t>
-      </w:r>
-      <w:proofErr w:type="gramEnd"/>
-      <w:r>
-        <w:t xml:space="preserve"> University of Texas at Arlington</w:t>
+        <w:t>The University of Texas at Arlington</w:t>
       </w:r>
     </w:p>
     <w:p>
@@ -52,15 +45,7 @@
         <w:pStyle w:val="MemberNames"/>
       </w:pPr>
       <w:r>
-        <w:t xml:space="preserve">Project: Sight </w:t>
-      </w:r>
-      <w:proofErr w:type="gramStart"/>
-      <w:r>
-        <w:t>By</w:t>
-      </w:r>
-      <w:proofErr w:type="gramEnd"/>
-      <w:r>
-        <w:t xml:space="preserve"> Touch</w:t>
+        <w:t>Project: Sight By Touch</w:t>
       </w:r>
     </w:p>
     <w:p>
@@ -71,33 +56,11 @@
           <w:lang w:val="es-ES"/>
         </w:rPr>
       </w:pPr>
-      <w:proofErr w:type="spellStart"/>
       <w:r>
         <w:rPr>
           <w:lang w:val="es-ES"/>
         </w:rPr>
-        <w:t>Team</w:t>
-      </w:r>
-      <w:proofErr w:type="spellEnd"/>
-      <w:r>
-        <w:rPr>
-          <w:lang w:val="es-ES"/>
-        </w:rPr>
-        <w:t xml:space="preserve"> </w:t>
-      </w:r>
-      <w:proofErr w:type="spellStart"/>
-      <w:r>
-        <w:rPr>
-          <w:lang w:val="es-ES"/>
-        </w:rPr>
-        <w:t>Members</w:t>
-      </w:r>
-      <w:proofErr w:type="spellEnd"/>
-      <w:r>
-        <w:rPr>
-          <w:lang w:val="es-ES"/>
-        </w:rPr>
-        <w:t xml:space="preserve">: </w:t>
+        <w:t xml:space="preserve">Team Members: </w:t>
       </w:r>
       <w:r>
         <w:rPr>
@@ -127,17 +90,25 @@
           <w:i/>
           <w:lang w:val="es-ES"/>
         </w:rPr>
-        <w:t xml:space="preserve">Kevin </w:t>
-      </w:r>
-      <w:proofErr w:type="spellStart"/>
-      <w:r>
+        <w:t>Kevin Tran</w:t>
+      </w:r>
+    </w:p>
+    <w:p>
+      <w:pPr>
+        <w:pStyle w:val="MemberNames"/>
+        <w:spacing w:before="0" w:after="0"/>
         <w:rPr>
           <w:i/>
           <w:lang w:val="es-ES"/>
         </w:rPr>
-        <w:t>Tran</w:t>
-      </w:r>
-      <w:proofErr w:type="spellEnd"/>
+      </w:pPr>
+      <w:r>
+        <w:rPr>
+          <w:i/>
+          <w:lang w:val="es-ES"/>
+        </w:rPr>
+        <w:t>Victor Rodriguez</w:t>
+      </w:r>
     </w:p>
     <w:p>
       <w:pPr>
@@ -145,34 +116,14 @@
         <w:spacing w:before="0" w:after="0"/>
         <w:rPr>
           <w:i/>
-          <w:lang w:val="es-ES"/>
-        </w:rPr>
-      </w:pPr>
-      <w:proofErr w:type="spellStart"/>
+        </w:rPr>
+      </w:pPr>
       <w:r>
         <w:rPr>
           <w:i/>
-          <w:lang w:val="es-ES"/>
-        </w:rPr>
-        <w:t>Victor</w:t>
-      </w:r>
-      <w:proofErr w:type="spellEnd"/>
-      <w:r>
-        <w:rPr>
-          <w:i/>
-          <w:lang w:val="es-ES"/>
-        </w:rPr>
-        <w:t xml:space="preserve"> </w:t>
-      </w:r>
-      <w:proofErr w:type="spellStart"/>
-      <w:r>
-        <w:rPr>
-          <w:i/>
-          <w:lang w:val="es-ES"/>
-        </w:rPr>
-        <w:t>Rodriguez</w:t>
-      </w:r>
-      <w:proofErr w:type="spellEnd"/>
+        </w:rPr>
+        <w:t>Margaret Floeter</w:t>
+      </w:r>
     </w:p>
     <w:p>
       <w:pPr>
@@ -186,39 +137,8 @@
         <w:rPr>
           <w:i/>
         </w:rPr>
-        <w:t xml:space="preserve">Margaret </w:t>
-      </w:r>
-      <w:proofErr w:type="spellStart"/>
-      <w:r>
-        <w:rPr>
-          <w:i/>
-        </w:rPr>
-        <w:t>Floeter</w:t>
-      </w:r>
-      <w:proofErr w:type="spellEnd"/>
-    </w:p>
-    <w:p>
-      <w:pPr>
-        <w:pStyle w:val="MemberNames"/>
-        <w:spacing w:before="0" w:after="0"/>
-        <w:rPr>
-          <w:i/>
-        </w:rPr>
-      </w:pPr>
-      <w:r>
-        <w:rPr>
-          <w:i/>
-        </w:rPr>
-        <w:t xml:space="preserve">Henry </w:t>
-      </w:r>
-      <w:proofErr w:type="spellStart"/>
-      <w:r>
-        <w:rPr>
-          <w:i/>
-        </w:rPr>
-        <w:t>Loh</w:t>
-      </w:r>
-      <w:proofErr w:type="spellEnd"/>
+        <w:t>Henry Loh</w:t>
+      </w:r>
     </w:p>
     <w:p>
       <w:pPr>
@@ -7061,27 +6981,7 @@
                 <w:sz w:val="24"/>
                 <w:szCs w:val="20"/>
               </w:rPr>
-              <w:t xml:space="preserve">Based on feedback from </w:t>
-            </w:r>
-            <w:proofErr w:type="spellStart"/>
-            <w:r>
-              <w:rPr>
-                <w:b w:val="0"/>
-                <w:bCs w:val="0"/>
-                <w:sz w:val="24"/>
-                <w:szCs w:val="20"/>
-              </w:rPr>
-              <w:t>BetaBlockers</w:t>
-            </w:r>
-            <w:proofErr w:type="spellEnd"/>
-            <w:r>
-              <w:rPr>
-                <w:b w:val="0"/>
-                <w:bCs w:val="0"/>
-                <w:sz w:val="24"/>
-                <w:szCs w:val="20"/>
-              </w:rPr>
-              <w:t xml:space="preserve"> and Mike O</w:t>
+              <w:t>Based on feedback from BetaBlockers and Mike O</w:t>
             </w:r>
             <w:r>
               <w:rPr>
@@ -7407,7 +7307,25 @@
                 <w:sz w:val="24"/>
                 <w:szCs w:val="20"/>
               </w:rPr>
-              <w:t>Revised a</w:t>
+              <w:t xml:space="preserve">Revised </w:t>
+            </w:r>
+            <w:r>
+              <w:rPr>
+                <w:b w:val="0"/>
+                <w:bCs w:val="0"/>
+                <w:sz w:val="24"/>
+                <w:szCs w:val="20"/>
+              </w:rPr>
+              <w:t xml:space="preserve">and clarified </w:t>
+            </w:r>
+            <w:r>
+              <w:rPr>
+                <w:b w:val="0"/>
+                <w:bCs w:val="0"/>
+                <w:sz w:val="24"/>
+                <w:szCs w:val="20"/>
+              </w:rPr>
+              <w:t>a</w:t>
             </w:r>
             <w:r>
               <w:rPr>
@@ -7426,15 +7344,6 @@
                 <w:szCs w:val="20"/>
               </w:rPr>
               <w:t>s and concepts</w:t>
-            </w:r>
-            <w:r>
-              <w:rPr>
-                <w:b w:val="0"/>
-                <w:bCs w:val="0"/>
-                <w:sz w:val="24"/>
-                <w:szCs w:val="20"/>
-              </w:rPr>
-              <w:t xml:space="preserve"> for design flexibility</w:t>
             </w:r>
           </w:p>
         </w:tc>
@@ -7823,15 +7732,7 @@
         <w:tab/>
       </w:r>
       <w:r>
-        <w:t xml:space="preserve">Sensors of the Sight </w:t>
-      </w:r>
-      <w:proofErr w:type="gramStart"/>
-      <w:r>
-        <w:t>By</w:t>
-      </w:r>
-      <w:proofErr w:type="gramEnd"/>
-      <w:r>
-        <w:t xml:space="preserve"> Touch System showed around the body</w:t>
+        <w:t>Sensors of the Sight By Touch System showed around the body</w:t>
       </w:r>
       <w:r>
         <w:tab/>
@@ -7950,11 +7851,9 @@
       <w:r>
         <w:tab/>
       </w:r>
-      <w:proofErr w:type="gramStart"/>
       <w:r>
         <w:t>University of Illinois.</w:t>
       </w:r>
-      <w:proofErr w:type="gramEnd"/>
       <w:r>
         <w:tab/>
         <w:t>36</w:t>
@@ -8302,31 +8201,7 @@
         </w:tabs>
       </w:pPr>
       <w:r>
-        <w:t xml:space="preserve">This section describes the purpose, use and intended audience for the Sight </w:t>
-      </w:r>
-      <w:proofErr w:type="gramStart"/>
-      <w:r>
-        <w:t>By</w:t>
-      </w:r>
-      <w:proofErr w:type="gramEnd"/>
-      <w:r>
-        <w:t xml:space="preserve"> Touch system. The Sight </w:t>
-      </w:r>
-      <w:proofErr w:type="gramStart"/>
-      <w:r>
-        <w:t>By</w:t>
-      </w:r>
-      <w:proofErr w:type="gramEnd"/>
-      <w:r>
-        <w:t xml:space="preserve"> Touch system is made to aid visually impaired users through the use of vibrations. Users of the Sight </w:t>
-      </w:r>
-      <w:proofErr w:type="gramStart"/>
-      <w:r>
-        <w:t>By</w:t>
-      </w:r>
-      <w:proofErr w:type="gramEnd"/>
-      <w:r>
-        <w:t xml:space="preserve"> Touch system will be able to move around and gauge where they are. When a user walks near an object, the system will vibrate in the direction where the object is closest. This warns the user that there is an object nearby and </w:t>
+        <w:t xml:space="preserve">This section describes the purpose, use and intended audience for the Sight By Touch system. The Sight By Touch system is made to aid visually impaired users through the use of vibrations. Users of the Sight By Touch system will be able to move around and gauge where they are. When a user walks near an object, the system will vibrate in the direction where the object is closest. This warns the user that there is an object nearby and </w:t>
       </w:r>
       <w:r>
         <w:t>thus prevents the user from colliding with the object. With the use of these vibrations created by the system, a visually impaired</w:t>
@@ -8351,15 +8226,7 @@
     </w:p>
     <w:p>
       <w:r>
-        <w:t xml:space="preserve">The purpose of the Sight </w:t>
-      </w:r>
-      <w:proofErr w:type="gramStart"/>
-      <w:r>
-        <w:t>By</w:t>
-      </w:r>
-      <w:proofErr w:type="gramEnd"/>
-      <w:r>
-        <w:t xml:space="preserve"> Touch system is to aid visually impaired individuals since they are unable to rely on their sight. </w:t>
+        <w:t xml:space="preserve">The purpose of the Sight By Touch system is to aid visually impaired individuals since they are unable to rely on their sight. </w:t>
       </w:r>
       <w:r>
         <w:t>More often than not</w:t>
@@ -8432,15 +8299,7 @@
     </w:p>
     <w:p>
       <w:r>
-        <w:t xml:space="preserve">The intended audience for the Sight </w:t>
-      </w:r>
-      <w:proofErr w:type="gramStart"/>
-      <w:r>
-        <w:t>By</w:t>
-      </w:r>
-      <w:proofErr w:type="gramEnd"/>
-      <w:r>
-        <w:t xml:space="preserve"> Touch system </w:t>
+        <w:t xml:space="preserve">The intended audience for the Sight By Touch system </w:t>
       </w:r>
       <w:r>
         <w:t>are</w:t>
@@ -8617,15 +8476,7 @@
         </w:tabs>
       </w:pPr>
       <w:r>
-        <w:t xml:space="preserve">This section provides the reader with an overview of the Sight </w:t>
-      </w:r>
-      <w:proofErr w:type="gramStart"/>
-      <w:r>
-        <w:t>By</w:t>
-      </w:r>
-      <w:proofErr w:type="gramEnd"/>
-      <w:r>
-        <w:t xml:space="preserve"> Touch system. The primary operational aspects of the system, from the perspective of the end users to the implementers of the back end, are defined here.  The key features and functions found in the system, as well as critical user interactions and user interfaces, are described in detail.</w:t>
+        <w:t>This section provides the reader with an overview of the Sight By Touch system. The primary operational aspects of the system, from the perspective of the end users to the implementers of the back end, are defined here.  The key features and functions found in the system, as well as critical user interactions and user interfaces, are described in detail.</w:t>
       </w:r>
     </w:p>
     <w:p>
@@ -8647,15 +8498,7 @@
         </w:tabs>
       </w:pPr>
       <w:r>
-        <w:t xml:space="preserve">The Sight </w:t>
-      </w:r>
-      <w:proofErr w:type="gramStart"/>
-      <w:r>
-        <w:t>By</w:t>
-      </w:r>
-      <w:proofErr w:type="gramEnd"/>
-      <w:r>
-        <w:t xml:space="preserve"> Touch system shall consist of an external belt that holds the main battery, which connects to the sensors and vibration motors. The batteries will be in a battery pack</w:t>
+        <w:t>The Sight By Touch system shall consist of an external belt that holds the main battery, which connects to the sensors and vibration motors. The batteries will be in a battery pack</w:t>
       </w:r>
       <w:r>
         <w:t>, which will be referred</w:t>
@@ -8716,7 +8559,7 @@
                     <a:blip r:embed="rId8">
                       <a:extLst>
                         <a:ext uri="{28A0092B-C50C-407E-A947-70E740481C1C}">
-                          <a14:useLocalDpi xmlns:a14="http://schemas.microsoft.com/office/drawing/2010/main" xmlns:wps="http://schemas.microsoft.com/office/word/2010/wordprocessingShape" xmlns:wpi="http://schemas.microsoft.com/office/word/2010/wordprocessingInk" xmlns:wpg="http://schemas.microsoft.com/office/word/2010/wordprocessingGroup" xmlns:w14="http://schemas.microsoft.com/office/word/2010/wordml" xmlns:w="http://schemas.openxmlformats.org/wordprocessingml/2006/main" xmlns:w10="urn:schemas-microsoft-com:office:word" xmlns:wp14="http://schemas.microsoft.com/office/word/2010/wordprocessingDrawing" xmlns:v="urn:schemas-microsoft-com:vml" xmlns:o="urn:schemas-microsoft-com:office:office" xmlns:mv="urn:schemas-microsoft-com:mac:vml" xmlns:mc="http://schemas.openxmlformats.org/markup-compatibility/2006" xmlns:mo="http://schemas.microsoft.com/office/mac/office/2008/main" xmlns:wpc="http://schemas.microsoft.com/office/word/2010/wordprocessingCanvas" xmlns="" val="0"/>
+                          <a14:useLocalDpi xmlns="" xmlns:wpc="http://schemas.microsoft.com/office/word/2010/wordprocessingCanvas" xmlns:mo="http://schemas.microsoft.com/office/mac/office/2008/main" xmlns:mc="http://schemas.openxmlformats.org/markup-compatibility/2006" xmlns:mv="urn:schemas-microsoft-com:mac:vml" xmlns:o="urn:schemas-microsoft-com:office:office" xmlns:v="urn:schemas-microsoft-com:vml" xmlns:wp14="http://schemas.microsoft.com/office/word/2010/wordprocessingDrawing" xmlns:w10="urn:schemas-microsoft-com:office:word" xmlns:w="http://schemas.openxmlformats.org/wordprocessingml/2006/main" xmlns:w14="http://schemas.microsoft.com/office/word/2010/wordml" xmlns:wpg="http://schemas.microsoft.com/office/word/2010/wordprocessingGroup" xmlns:wpi="http://schemas.microsoft.com/office/word/2010/wordprocessingInk" xmlns:wps="http://schemas.microsoft.com/office/word/2010/wordprocessingShape" xmlns:a14="http://schemas.microsoft.com/office/drawing/2010/main" val="0"/>
                         </a:ext>
                       </a:extLst>
                     </a:blip>
@@ -8887,21 +8730,7 @@
         <w:rPr>
           <w:b/>
         </w:rPr>
-        <w:t xml:space="preserve">the Sight </w:t>
-      </w:r>
-      <w:proofErr w:type="gramStart"/>
-      <w:r>
-        <w:rPr>
-          <w:b/>
-        </w:rPr>
-        <w:t>By</w:t>
-      </w:r>
-      <w:proofErr w:type="gramEnd"/>
-      <w:r>
-        <w:rPr>
-          <w:b/>
-        </w:rPr>
-        <w:t xml:space="preserve"> Touch System shown</w:t>
+        <w:t>the Sight By Touch System shown</w:t>
       </w:r>
       <w:r>
         <w:rPr>
@@ -10012,13 +9841,8 @@
         <w:t>Jennifer</w:t>
       </w:r>
       <w:r>
-        <w:t xml:space="preserve"> </w:t>
-      </w:r>
-      <w:proofErr w:type="spellStart"/>
-      <w:r>
-        <w:t>Svelan</w:t>
-      </w:r>
-      <w:proofErr w:type="spellEnd"/>
+        <w:t xml:space="preserve"> Svelan</w:t>
+      </w:r>
       <w:r>
         <w:t xml:space="preserve"> must be implemented in order to provide a complete product</w:t>
       </w:r>
@@ -10131,21 +9955,11 @@
           <w:sz w:val="24"/>
           <w:szCs w:val="24"/>
         </w:rPr>
-        <w:t xml:space="preserve"> Jennifer </w:t>
-      </w:r>
-      <w:proofErr w:type="spellStart"/>
-      <w:r>
-        <w:rPr>
-          <w:b w:val="0"/>
-          <w:sz w:val="24"/>
-          <w:szCs w:val="24"/>
-        </w:rPr>
-        <w:t>Svelan</w:t>
+        <w:t xml:space="preserve"> Jennifer Svelan</w:t>
       </w:r>
       <w:bookmarkEnd w:id="14"/>
       <w:bookmarkEnd w:id="15"/>
       <w:bookmarkEnd w:id="16"/>
-      <w:proofErr w:type="spellEnd"/>
     </w:p>
     <w:p>
       <w:pPr>
@@ -10476,19 +10290,9 @@
           <w:sz w:val="24"/>
           <w:szCs w:val="24"/>
         </w:rPr>
-        <w:t xml:space="preserve">Jennifer </w:t>
-      </w:r>
-      <w:proofErr w:type="spellStart"/>
-      <w:r>
-        <w:rPr>
-          <w:b w:val="0"/>
-          <w:sz w:val="24"/>
-          <w:szCs w:val="24"/>
-        </w:rPr>
-        <w:t>Svelan</w:t>
+        <w:t>Jennifer Svelan</w:t>
       </w:r>
       <w:bookmarkEnd w:id="29"/>
-      <w:proofErr w:type="spellEnd"/>
     </w:p>
     <w:p>
       <w:pPr>
@@ -10783,18 +10587,8 @@
           <w:sz w:val="24"/>
           <w:szCs w:val="24"/>
         </w:rPr>
-        <w:t xml:space="preserve">Jennifer </w:t>
-      </w:r>
-      <w:proofErr w:type="spellStart"/>
-      <w:r>
-        <w:rPr>
-          <w:b w:val="0"/>
-          <w:sz w:val="24"/>
-          <w:szCs w:val="24"/>
-        </w:rPr>
-        <w:t>Svelan</w:t>
-      </w:r>
-      <w:proofErr w:type="spellEnd"/>
+        <w:t>Jennifer Svelan</w:t>
+      </w:r>
     </w:p>
     <w:p>
       <w:pPr>
@@ -11099,19 +10893,9 @@
           <w:sz w:val="24"/>
           <w:szCs w:val="24"/>
         </w:rPr>
-        <w:t xml:space="preserve">Jennifer </w:t>
-      </w:r>
-      <w:proofErr w:type="spellStart"/>
-      <w:r>
-        <w:rPr>
-          <w:b w:val="0"/>
-          <w:sz w:val="24"/>
-          <w:szCs w:val="24"/>
-        </w:rPr>
-        <w:t>Svelan</w:t>
+        <w:t>Jennifer Svelan</w:t>
       </w:r>
       <w:bookmarkEnd w:id="43"/>
-      <w:proofErr w:type="spellEnd"/>
     </w:p>
     <w:p>
       <w:pPr>
@@ -11167,25 +10951,7 @@
           <w:sz w:val="24"/>
           <w:szCs w:val="24"/>
         </w:rPr>
-        <w:t xml:space="preserve">The amount of power the system requires </w:t>
-      </w:r>
-      <w:proofErr w:type="gramStart"/>
-      <w:r>
-        <w:rPr>
-          <w:b w:val="0"/>
-          <w:sz w:val="24"/>
-          <w:szCs w:val="24"/>
-        </w:rPr>
-        <w:t>to operate</w:t>
-      </w:r>
-      <w:proofErr w:type="gramEnd"/>
-      <w:r>
-        <w:rPr>
-          <w:b w:val="0"/>
-          <w:sz w:val="24"/>
-          <w:szCs w:val="24"/>
-        </w:rPr>
-        <w:t>.</w:t>
+        <w:t>The amount of power the system requires to operate.</w:t>
       </w:r>
     </w:p>
     <w:p>
@@ -11450,21 +11216,11 @@
           <w:sz w:val="24"/>
           <w:szCs w:val="24"/>
         </w:rPr>
-        <w:t xml:space="preserve">Jennifer </w:t>
-      </w:r>
-      <w:proofErr w:type="spellStart"/>
-      <w:r>
-        <w:rPr>
-          <w:b w:val="0"/>
-          <w:sz w:val="24"/>
-          <w:szCs w:val="24"/>
-        </w:rPr>
-        <w:t>Svelan</w:t>
+        <w:t>Jennifer Svelan</w:t>
       </w:r>
       <w:bookmarkEnd w:id="54"/>
       <w:bookmarkEnd w:id="55"/>
       <w:bookmarkEnd w:id="56"/>
-      <w:proofErr w:type="spellEnd"/>
     </w:p>
     <w:p>
       <w:pPr>
@@ -11760,19 +11516,9 @@
           <w:sz w:val="24"/>
           <w:szCs w:val="24"/>
         </w:rPr>
-        <w:t xml:space="preserve">Jennifer </w:t>
-      </w:r>
-      <w:proofErr w:type="spellStart"/>
-      <w:r>
-        <w:rPr>
-          <w:b w:val="0"/>
-          <w:sz w:val="24"/>
-          <w:szCs w:val="24"/>
-        </w:rPr>
-        <w:t>Svelan</w:t>
+        <w:t>Jennifer Svelan</w:t>
       </w:r>
       <w:bookmarkEnd w:id="69"/>
-      <w:proofErr w:type="spellEnd"/>
     </w:p>
     <w:p>
       <w:pPr>
@@ -12080,19 +11826,9 @@
           <w:sz w:val="24"/>
           <w:szCs w:val="24"/>
         </w:rPr>
-        <w:t xml:space="preserve">Jennifer </w:t>
-      </w:r>
-      <w:proofErr w:type="spellStart"/>
-      <w:r>
-        <w:rPr>
-          <w:b w:val="0"/>
-          <w:sz w:val="24"/>
-          <w:szCs w:val="24"/>
-        </w:rPr>
-        <w:t>Svelan</w:t>
+        <w:t>Jennifer Svelan</w:t>
       </w:r>
       <w:bookmarkEnd w:id="79"/>
-      <w:proofErr w:type="spellEnd"/>
     </w:p>
     <w:p>
       <w:pPr>
@@ -12491,19 +12227,9 @@
           <w:sz w:val="24"/>
           <w:szCs w:val="24"/>
         </w:rPr>
-        <w:t xml:space="preserve">Jennifer </w:t>
-      </w:r>
-      <w:proofErr w:type="spellStart"/>
-      <w:r>
-        <w:rPr>
-          <w:b w:val="0"/>
-          <w:sz w:val="24"/>
-          <w:szCs w:val="24"/>
-        </w:rPr>
-        <w:t>Svelan</w:t>
+        <w:t>Jennifer Svelan</w:t>
       </w:r>
       <w:bookmarkEnd w:id="92"/>
-      <w:proofErr w:type="spellEnd"/>
     </w:p>
     <w:p>
       <w:pPr>
@@ -12791,21 +12517,11 @@
           <w:sz w:val="24"/>
           <w:szCs w:val="24"/>
         </w:rPr>
-        <w:t xml:space="preserve">Jennifer </w:t>
-      </w:r>
-      <w:proofErr w:type="spellStart"/>
-      <w:r>
-        <w:rPr>
-          <w:b w:val="0"/>
-          <w:sz w:val="24"/>
-          <w:szCs w:val="24"/>
-        </w:rPr>
-        <w:t>Svelan</w:t>
+        <w:t>Jennifer Svelan</w:t>
       </w:r>
       <w:bookmarkEnd w:id="103"/>
       <w:bookmarkEnd w:id="104"/>
       <w:bookmarkEnd w:id="105"/>
-      <w:proofErr w:type="spellEnd"/>
     </w:p>
     <w:p>
       <w:pPr>
@@ -13290,15 +13006,7 @@
       </w:r>
       <w:r>
         <w:tab/>
-        <w:t xml:space="preserve">Sight </w:t>
-      </w:r>
-      <w:proofErr w:type="gramStart"/>
-      <w:r>
-        <w:t>By</w:t>
-      </w:r>
-      <w:proofErr w:type="gramEnd"/>
-      <w:r>
-        <w:t xml:space="preserve"> Touch System</w:t>
+        <w:t>Sight By Touch System</w:t>
       </w:r>
       <w:bookmarkEnd w:id="126"/>
     </w:p>
@@ -13337,15 +13045,7 @@
         <w:t xml:space="preserve">the </w:t>
       </w:r>
       <w:r>
-        <w:t xml:space="preserve">Sight </w:t>
-      </w:r>
-      <w:proofErr w:type="gramStart"/>
-      <w:r>
-        <w:t>By</w:t>
-      </w:r>
-      <w:proofErr w:type="gramEnd"/>
-      <w:r>
-        <w:t xml:space="preserve"> Touch System</w:t>
+        <w:t>Sight By Touch System</w:t>
       </w:r>
       <w:r>
         <w:t xml:space="preserve"> </w:t>
@@ -14845,15 +14545,7 @@
         <w:t xml:space="preserve"> The </w:t>
       </w:r>
       <w:r>
-        <w:t xml:space="preserve">Sight </w:t>
-      </w:r>
-      <w:proofErr w:type="gramStart"/>
-      <w:r>
-        <w:t>By</w:t>
-      </w:r>
-      <w:proofErr w:type="gramEnd"/>
-      <w:r>
-        <w:t xml:space="preserve"> Touch System</w:t>
+        <w:t>Sight By Touch System</w:t>
       </w:r>
       <w:r>
         <w:t>, system control device, manual, battery, and charge will be packaged inside their individual package inside the cardboard box.</w:t>
@@ -16652,15 +16344,7 @@
       </w:r>
       <w:r>
         <w:tab/>
-        <w:t xml:space="preserve">Boot </w:t>
-      </w:r>
-      <w:proofErr w:type="gramStart"/>
-      <w:r>
-        <w:t>Up</w:t>
-      </w:r>
-      <w:proofErr w:type="gramEnd"/>
-      <w:r>
-        <w:t xml:space="preserve"> Time</w:t>
+        <w:t>Boot Up Time</w:t>
       </w:r>
       <w:bookmarkEnd w:id="250"/>
     </w:p>
@@ -21333,15 +21017,7 @@
         </w:numPr>
       </w:pPr>
       <w:r>
-        <w:t xml:space="preserve">5.6 Boot </w:t>
-      </w:r>
-      <w:proofErr w:type="gramStart"/>
-      <w:r>
-        <w:t>Up</w:t>
-      </w:r>
-      <w:proofErr w:type="gramEnd"/>
-      <w:r>
-        <w:t xml:space="preserve"> Time: The system shall start up in no more than 5 seconds.</w:t>
+        <w:t>5.6 Boot Up Time: The system shall start up in no more than 5 seconds.</w:t>
       </w:r>
     </w:p>
     <w:p>
@@ -22117,15 +21793,7 @@
         <w:t xml:space="preserve">is </w:t>
       </w:r>
       <w:r>
-        <w:t xml:space="preserve">the Sight </w:t>
-      </w:r>
-      <w:proofErr w:type="gramStart"/>
-      <w:r>
-        <w:t>By</w:t>
-      </w:r>
-      <w:proofErr w:type="gramEnd"/>
-      <w:r>
-        <w:t xml:space="preserve"> Touch system. Below are the high level uses cases for the project. Note TUCBW stands for “This Use Case Begins With” and TUCEW stands for “This Use Case Ends With”.</w:t>
+        <w:t>the Sight By Touch system. Below are the high level uses cases for the project. Note TUCBW stands for “This Use Case Begins With” and TUCEW stands for “This Use Case Ends With”.</w:t>
       </w:r>
     </w:p>
     <w:p>
@@ -22215,7 +21883,6 @@
         <w:tab/>
         <w:t xml:space="preserve">  </w:t>
       </w:r>
-      <w:proofErr w:type="gramStart"/>
       <w:r>
         <w:rPr>
           <w:rStyle w:val="Heading3Char"/>
@@ -22226,14 +21893,195 @@
         <w:rPr>
           <w:rStyle w:val="Heading3Char"/>
         </w:rPr>
-        <w:t>Actor</w:t>
-      </w:r>
-      <w:proofErr w:type="gramEnd"/>
+        <w:t xml:space="preserve">Actor: </w:t>
+      </w:r>
+      <w:r>
+        <w:t>User</w:t>
+      </w:r>
+    </w:p>
+    <w:p>
       <w:r>
         <w:rPr>
           <w:rStyle w:val="Heading3Char"/>
         </w:rPr>
-        <w:t xml:space="preserve">: </w:t>
+        <w:t xml:space="preserve">              10.1.4  </w:t>
+      </w:r>
+      <w:r>
+        <w:rPr>
+          <w:rStyle w:val="Heading3Char"/>
+        </w:rPr>
+        <w:t>System:</w:t>
+      </w:r>
+      <w:r>
+        <w:t xml:space="preserve"> Sight By Touch</w:t>
+      </w:r>
+    </w:p>
+    <w:p>
+      <w:r>
+        <w:tab/>
+        <w:t xml:space="preserve">  </w:t>
+      </w:r>
+      <w:r>
+        <w:rPr>
+          <w:rStyle w:val="Heading3Char"/>
+        </w:rPr>
+        <w:t xml:space="preserve">10.1.5 </w:t>
+      </w:r>
+      <w:r>
+        <w:rPr>
+          <w:rStyle w:val="Heading3Char"/>
+        </w:rPr>
+        <w:t xml:space="preserve"> </w:t>
+      </w:r>
+      <w:r>
+        <w:rPr>
+          <w:rStyle w:val="Heading3Char"/>
+        </w:rPr>
+        <w:t>TUCBW:</w:t>
+      </w:r>
+      <w:r>
+        <w:t xml:space="preserve">  The user presses the power button</w:t>
+      </w:r>
+    </w:p>
+    <w:p>
+      <w:r>
+        <w:tab/>
+        <w:t xml:space="preserve">  </w:t>
+      </w:r>
+      <w:r>
+        <w:rPr>
+          <w:rStyle w:val="Heading3Char"/>
+        </w:rPr>
+        <w:t xml:space="preserve">10.1.6 </w:t>
+      </w:r>
+      <w:r>
+        <w:rPr>
+          <w:rStyle w:val="Heading3Char"/>
+        </w:rPr>
+        <w:t xml:space="preserve"> </w:t>
+      </w:r>
+      <w:r>
+        <w:rPr>
+          <w:rStyle w:val="Heading3Char"/>
+        </w:rPr>
+        <w:t>TUCEW:</w:t>
+      </w:r>
+      <w:r>
+        <w:t xml:space="preserve">  The user feels the initial vibration of the system</w:t>
+      </w:r>
+    </w:p>
+    <w:p>
+      <w:pPr>
+        <w:pStyle w:val="Heading2"/>
+      </w:pPr>
+      <w:bookmarkStart w:id="349" w:name="_Toc381709636"/>
+      <w:r>
+        <w:t>10.2</w:t>
+      </w:r>
+      <w:r>
+        <w:tab/>
+      </w:r>
+      <w:r>
+        <w:t>Turn System OFF</w:t>
+      </w:r>
+      <w:bookmarkEnd w:id="349"/>
+    </w:p>
+    <w:p>
+      <w:pPr>
+        <w:tabs>
+          <w:tab w:val="left" w:pos="810"/>
+        </w:tabs>
+        <w:spacing w:before="240" w:after="240"/>
+      </w:pPr>
+      <w:r>
+        <w:rPr>
+          <w:rStyle w:val="Heading3Char"/>
+        </w:rPr>
+        <w:tab/>
+        <w:t>10.2.1</w:t>
+      </w:r>
+      <w:r>
+        <w:rPr>
+          <w:rStyle w:val="Heading3Char"/>
+        </w:rPr>
+        <w:tab/>
+      </w:r>
+      <w:r>
+        <w:rPr>
+          <w:rStyle w:val="Heading3Char"/>
+        </w:rPr>
+        <w:t xml:space="preserve">  </w:t>
+      </w:r>
+      <w:r>
+        <w:rPr>
+          <w:rStyle w:val="Heading3Char"/>
+        </w:rPr>
+        <w:t>Precondition:</w:t>
+      </w:r>
+      <w:r>
+        <w:t xml:space="preserve">  The System is ON</w:t>
+      </w:r>
+    </w:p>
+    <w:p>
+      <w:pPr>
+        <w:tabs>
+          <w:tab w:val="left" w:pos="810"/>
+        </w:tabs>
+        <w:spacing w:before="240" w:after="240"/>
+      </w:pPr>
+      <w:r>
+        <w:tab/>
+      </w:r>
+      <w:r>
+        <w:rPr>
+          <w:rStyle w:val="Heading3Char"/>
+        </w:rPr>
+        <w:t>10.2.2</w:t>
+      </w:r>
+      <w:r>
+        <w:rPr>
+          <w:rStyle w:val="Heading3Char"/>
+        </w:rPr>
+        <w:tab/>
+      </w:r>
+      <w:r>
+        <w:rPr>
+          <w:rStyle w:val="Heading3Char"/>
+        </w:rPr>
+        <w:t xml:space="preserve">  </w:t>
+      </w:r>
+      <w:r>
+        <w:rPr>
+          <w:rStyle w:val="Heading3Char"/>
+        </w:rPr>
+        <w:t>Scenario:</w:t>
+      </w:r>
+      <w:r>
+        <w:t xml:space="preserve">  The User turns OFF the system</w:t>
+      </w:r>
+    </w:p>
+    <w:p>
+      <w:r>
+        <w:tab/>
+        <w:t xml:space="preserve">  </w:t>
+      </w:r>
+      <w:r>
+        <w:rPr>
+          <w:rStyle w:val="Heading3Char"/>
+        </w:rPr>
+        <w:t xml:space="preserve">10.2.3 </w:t>
+      </w:r>
+      <w:r>
+        <w:rPr>
+          <w:rStyle w:val="Heading3Char"/>
+        </w:rPr>
+        <w:t xml:space="preserve">  </w:t>
+      </w:r>
+      <w:r>
+        <w:rPr>
+          <w:rStyle w:val="Heading3Char"/>
+        </w:rPr>
+        <w:t xml:space="preserve">Actor: </w:t>
       </w:r>
       <w:r>
         <w:t>User</w:t>
@@ -22244,248 +22092,22 @@
         <w:rPr>
           <w:rStyle w:val="Heading3Char"/>
         </w:rPr>
-        <w:t xml:space="preserve">              </w:t>
-      </w:r>
-      <w:proofErr w:type="gramStart"/>
+        <w:t xml:space="preserve">              10.2.4 </w:t>
+      </w:r>
       <w:r>
         <w:rPr>
           <w:rStyle w:val="Heading3Char"/>
         </w:rPr>
-        <w:t xml:space="preserve">10.1.4  </w:t>
+        <w:t xml:space="preserve">  </w:t>
       </w:r>
       <w:r>
         <w:rPr>
           <w:rStyle w:val="Heading3Char"/>
         </w:rPr>
-        <w:t>System</w:t>
-      </w:r>
-      <w:proofErr w:type="gramEnd"/>
-      <w:r>
-        <w:rPr>
-          <w:rStyle w:val="Heading3Char"/>
-        </w:rPr>
-        <w:t>:</w:t>
+        <w:t>System:</w:t>
       </w:r>
       <w:r>
         <w:t xml:space="preserve"> Sight By Touch</w:t>
-      </w:r>
-    </w:p>
-    <w:p>
-      <w:r>
-        <w:tab/>
-        <w:t xml:space="preserve">  </w:t>
-      </w:r>
-      <w:proofErr w:type="gramStart"/>
-      <w:r>
-        <w:rPr>
-          <w:rStyle w:val="Heading3Char"/>
-        </w:rPr>
-        <w:t xml:space="preserve">10.1.5 </w:t>
-      </w:r>
-      <w:r>
-        <w:rPr>
-          <w:rStyle w:val="Heading3Char"/>
-        </w:rPr>
-        <w:t xml:space="preserve"> </w:t>
-      </w:r>
-      <w:r>
-        <w:rPr>
-          <w:rStyle w:val="Heading3Char"/>
-        </w:rPr>
-        <w:t>TUCBW</w:t>
-      </w:r>
-      <w:proofErr w:type="gramEnd"/>
-      <w:r>
-        <w:rPr>
-          <w:rStyle w:val="Heading3Char"/>
-        </w:rPr>
-        <w:t>:</w:t>
-      </w:r>
-      <w:r>
-        <w:t xml:space="preserve">  The user presses the power button</w:t>
-      </w:r>
-    </w:p>
-    <w:p>
-      <w:r>
-        <w:tab/>
-        <w:t xml:space="preserve">  </w:t>
-      </w:r>
-      <w:proofErr w:type="gramStart"/>
-      <w:r>
-        <w:rPr>
-          <w:rStyle w:val="Heading3Char"/>
-        </w:rPr>
-        <w:t xml:space="preserve">10.1.6 </w:t>
-      </w:r>
-      <w:r>
-        <w:rPr>
-          <w:rStyle w:val="Heading3Char"/>
-        </w:rPr>
-        <w:t xml:space="preserve"> </w:t>
-      </w:r>
-      <w:r>
-        <w:rPr>
-          <w:rStyle w:val="Heading3Char"/>
-        </w:rPr>
-        <w:t>TUCEW</w:t>
-      </w:r>
-      <w:proofErr w:type="gramEnd"/>
-      <w:r>
-        <w:rPr>
-          <w:rStyle w:val="Heading3Char"/>
-        </w:rPr>
-        <w:t>:</w:t>
-      </w:r>
-      <w:r>
-        <w:t xml:space="preserve">  The user feels the initial vibration of the system</w:t>
-      </w:r>
-    </w:p>
-    <w:p>
-      <w:pPr>
-        <w:pStyle w:val="Heading2"/>
-      </w:pPr>
-      <w:bookmarkStart w:id="349" w:name="_Toc381709636"/>
-      <w:r>
-        <w:t>10.2</w:t>
-      </w:r>
-      <w:r>
-        <w:tab/>
-      </w:r>
-      <w:r>
-        <w:t>Turn System OFF</w:t>
-      </w:r>
-      <w:bookmarkEnd w:id="349"/>
-    </w:p>
-    <w:p>
-      <w:pPr>
-        <w:tabs>
-          <w:tab w:val="left" w:pos="810"/>
-        </w:tabs>
-        <w:spacing w:before="240" w:after="240"/>
-      </w:pPr>
-      <w:r>
-        <w:rPr>
-          <w:rStyle w:val="Heading3Char"/>
-        </w:rPr>
-        <w:tab/>
-        <w:t>10.2.1</w:t>
-      </w:r>
-      <w:r>
-        <w:rPr>
-          <w:rStyle w:val="Heading3Char"/>
-        </w:rPr>
-        <w:tab/>
-      </w:r>
-      <w:r>
-        <w:rPr>
-          <w:rStyle w:val="Heading3Char"/>
-        </w:rPr>
-        <w:t xml:space="preserve">  </w:t>
-      </w:r>
-      <w:r>
-        <w:rPr>
-          <w:rStyle w:val="Heading3Char"/>
-        </w:rPr>
-        <w:t>Precondition:</w:t>
-      </w:r>
-      <w:r>
-        <w:t xml:space="preserve">  The System is ON</w:t>
-      </w:r>
-    </w:p>
-    <w:p>
-      <w:pPr>
-        <w:tabs>
-          <w:tab w:val="left" w:pos="810"/>
-        </w:tabs>
-        <w:spacing w:before="240" w:after="240"/>
-      </w:pPr>
-      <w:r>
-        <w:tab/>
-      </w:r>
-      <w:r>
-        <w:rPr>
-          <w:rStyle w:val="Heading3Char"/>
-        </w:rPr>
-        <w:t>10.2.2</w:t>
-      </w:r>
-      <w:r>
-        <w:rPr>
-          <w:rStyle w:val="Heading3Char"/>
-        </w:rPr>
-        <w:tab/>
-      </w:r>
-      <w:r>
-        <w:rPr>
-          <w:rStyle w:val="Heading3Char"/>
-        </w:rPr>
-        <w:t xml:space="preserve">  </w:t>
-      </w:r>
-      <w:r>
-        <w:rPr>
-          <w:rStyle w:val="Heading3Char"/>
-        </w:rPr>
-        <w:t>Scenario:</w:t>
-      </w:r>
-      <w:r>
-        <w:t xml:space="preserve">  The User turns OFF the system</w:t>
-      </w:r>
-    </w:p>
-    <w:p>
-      <w:r>
-        <w:tab/>
-        <w:t xml:space="preserve">  </w:t>
-      </w:r>
-      <w:r>
-        <w:rPr>
-          <w:rStyle w:val="Heading3Char"/>
-        </w:rPr>
-        <w:t xml:space="preserve">10.2.3 </w:t>
-      </w:r>
-      <w:r>
-        <w:rPr>
-          <w:rStyle w:val="Heading3Char"/>
-        </w:rPr>
-        <w:t xml:space="preserve">  </w:t>
-      </w:r>
-      <w:r>
-        <w:rPr>
-          <w:rStyle w:val="Heading3Char"/>
-        </w:rPr>
-        <w:t xml:space="preserve">Actor: </w:t>
-      </w:r>
-      <w:r>
-        <w:t>User</w:t>
-      </w:r>
-    </w:p>
-    <w:p>
-      <w:r>
-        <w:rPr>
-          <w:rStyle w:val="Heading3Char"/>
-        </w:rPr>
-        <w:t xml:space="preserve">              10.2.4 </w:t>
-      </w:r>
-      <w:r>
-        <w:rPr>
-          <w:rStyle w:val="Heading3Char"/>
-        </w:rPr>
-        <w:t xml:space="preserve">  </w:t>
-      </w:r>
-      <w:r>
-        <w:rPr>
-          <w:rStyle w:val="Heading3Char"/>
-        </w:rPr>
-        <w:t>System:</w:t>
-      </w:r>
-      <w:r>
-        <w:t xml:space="preserve"> Sight </w:t>
-      </w:r>
-      <w:proofErr w:type="gramStart"/>
-      <w:r>
-        <w:t>By</w:t>
-      </w:r>
-      <w:proofErr w:type="gramEnd"/>
-      <w:r>
-        <w:t xml:space="preserve"> Touch</w:t>
       </w:r>
     </w:p>
     <w:p>
@@ -22609,78 +22231,128 @@
           <w:rStyle w:val="Heading3Char"/>
         </w:rPr>
         <w:tab/>
-      </w:r>
-      <w:proofErr w:type="gramStart"/>
+        <w:t>10.3.1</w:t>
+      </w:r>
       <w:r>
         <w:rPr>
           <w:rStyle w:val="Heading3Char"/>
         </w:rPr>
-        <w:t>10.3.1</w:t>
+        <w:t xml:space="preserve">  </w:t>
       </w:r>
       <w:r>
         <w:rPr>
           <w:rStyle w:val="Heading3Char"/>
         </w:rPr>
+        <w:t>Precondition:</w:t>
+      </w:r>
+      <w:r>
+        <w:t xml:space="preserve">  The System is ON</w:t>
+      </w:r>
+    </w:p>
+    <w:p>
+      <w:pPr>
+        <w:tabs>
+          <w:tab w:val="left" w:pos="810"/>
+        </w:tabs>
+        <w:spacing w:before="240" w:after="240"/>
+      </w:pPr>
+      <w:r>
+        <w:tab/>
+      </w:r>
+      <w:r>
+        <w:rPr>
+          <w:rStyle w:val="Heading3Char"/>
+        </w:rPr>
+        <w:t>10.3.2</w:t>
+      </w:r>
+      <w:r>
+        <w:rPr>
+          <w:rStyle w:val="Heading3Char"/>
+        </w:rPr>
         <w:t xml:space="preserve">  </w:t>
       </w:r>
       <w:r>
         <w:rPr>
           <w:rStyle w:val="Heading3Char"/>
         </w:rPr>
-        <w:t>Precondition</w:t>
-      </w:r>
-      <w:proofErr w:type="gramEnd"/>
+        <w:t>Scenario:</w:t>
+      </w:r>
+      <w:r>
+        <w:t xml:space="preserve">  User wants to extend or shor</w:t>
+      </w:r>
+      <w:r>
+        <w:t>ten the sensing range by flipping the switch</w:t>
+      </w:r>
+    </w:p>
+    <w:p>
+      <w:r>
+        <w:tab/>
+        <w:t xml:space="preserve">  </w:t>
+      </w:r>
       <w:r>
         <w:rPr>
           <w:rStyle w:val="Heading3Char"/>
         </w:rPr>
-        <w:t>:</w:t>
-      </w:r>
-      <w:r>
-        <w:t xml:space="preserve">  The System is ON</w:t>
-      </w:r>
-    </w:p>
-    <w:p>
-      <w:pPr>
-        <w:tabs>
-          <w:tab w:val="left" w:pos="810"/>
-        </w:tabs>
-        <w:spacing w:before="240" w:after="240"/>
-      </w:pPr>
-      <w:r>
-        <w:tab/>
-      </w:r>
-      <w:proofErr w:type="gramStart"/>
+        <w:t xml:space="preserve">10.3.3 </w:t>
+      </w:r>
       <w:r>
         <w:rPr>
           <w:rStyle w:val="Heading3Char"/>
         </w:rPr>
-        <w:t>10.3.2</w:t>
+        <w:t xml:space="preserve"> </w:t>
       </w:r>
       <w:r>
         <w:rPr>
           <w:rStyle w:val="Heading3Char"/>
         </w:rPr>
+        <w:t xml:space="preserve">Actor: </w:t>
+      </w:r>
+      <w:r>
+        <w:t>User</w:t>
+      </w:r>
+    </w:p>
+    <w:p>
+      <w:r>
+        <w:rPr>
+          <w:rStyle w:val="Heading3Char"/>
+        </w:rPr>
+        <w:t xml:space="preserve">              10.3.4  </w:t>
+      </w:r>
+      <w:r>
+        <w:rPr>
+          <w:rStyle w:val="Heading3Char"/>
+        </w:rPr>
+        <w:t>System:</w:t>
+      </w:r>
+      <w:r>
+        <w:t xml:space="preserve"> Sight By Touch</w:t>
+      </w:r>
+    </w:p>
+    <w:p>
+      <w:r>
+        <w:tab/>
         <w:t xml:space="preserve">  </w:t>
       </w:r>
       <w:r>
         <w:rPr>
           <w:rStyle w:val="Heading3Char"/>
         </w:rPr>
-        <w:t>Scenario</w:t>
-      </w:r>
-      <w:proofErr w:type="gramEnd"/>
+        <w:t xml:space="preserve">10.3.5 </w:t>
+      </w:r>
       <w:r>
         <w:rPr>
           <w:rStyle w:val="Heading3Char"/>
         </w:rPr>
-        <w:t>:</w:t>
-      </w:r>
-      <w:r>
-        <w:t xml:space="preserve">  User wants to extend or shor</w:t>
-      </w:r>
-      <w:r>
-        <w:t>ten the sensing range by flipping the switch</w:t>
+        <w:t xml:space="preserve"> </w:t>
+      </w:r>
+      <w:r>
+        <w:rPr>
+          <w:rStyle w:val="Heading3Char"/>
+        </w:rPr>
+        <w:t>TUCBW:</w:t>
+      </w:r>
+      <w:r>
+        <w:t xml:space="preserve">  The user flips the switch</w:t>
       </w:r>
     </w:p>
     <w:p>
@@ -22688,12 +22360,11 @@
         <w:tab/>
         <w:t xml:space="preserve">  </w:t>
       </w:r>
-      <w:proofErr w:type="gramStart"/>
       <w:r>
         <w:rPr>
           <w:rStyle w:val="Heading3Char"/>
         </w:rPr>
-        <w:t xml:space="preserve">10.3.3 </w:t>
+        <w:t xml:space="preserve">10.2.6 </w:t>
       </w:r>
       <w:r>
         <w:rPr>
@@ -22705,115 +22376,7 @@
         <w:rPr>
           <w:rStyle w:val="Heading3Char"/>
         </w:rPr>
-        <w:t>Actor</w:t>
-      </w:r>
-      <w:proofErr w:type="gramEnd"/>
-      <w:r>
-        <w:rPr>
-          <w:rStyle w:val="Heading3Char"/>
-        </w:rPr>
-        <w:t xml:space="preserve">: </w:t>
-      </w:r>
-      <w:r>
-        <w:t>User</w:t>
-      </w:r>
-    </w:p>
-    <w:p>
-      <w:r>
-        <w:rPr>
-          <w:rStyle w:val="Heading3Char"/>
-        </w:rPr>
-        <w:t xml:space="preserve">              </w:t>
-      </w:r>
-      <w:proofErr w:type="gramStart"/>
-      <w:r>
-        <w:rPr>
-          <w:rStyle w:val="Heading3Char"/>
-        </w:rPr>
-        <w:t xml:space="preserve">10.3.4  </w:t>
-      </w:r>
-      <w:r>
-        <w:rPr>
-          <w:rStyle w:val="Heading3Char"/>
-        </w:rPr>
-        <w:t>System</w:t>
-      </w:r>
-      <w:proofErr w:type="gramEnd"/>
-      <w:r>
-        <w:rPr>
-          <w:rStyle w:val="Heading3Char"/>
-        </w:rPr>
-        <w:t>:</w:t>
-      </w:r>
-      <w:r>
-        <w:t xml:space="preserve"> Sight By Touch</w:t>
-      </w:r>
-    </w:p>
-    <w:p>
-      <w:r>
-        <w:tab/>
-        <w:t xml:space="preserve">  </w:t>
-      </w:r>
-      <w:proofErr w:type="gramStart"/>
-      <w:r>
-        <w:rPr>
-          <w:rStyle w:val="Heading3Char"/>
-        </w:rPr>
-        <w:t xml:space="preserve">10.3.5 </w:t>
-      </w:r>
-      <w:r>
-        <w:rPr>
-          <w:rStyle w:val="Heading3Char"/>
-        </w:rPr>
-        <w:t xml:space="preserve"> </w:t>
-      </w:r>
-      <w:r>
-        <w:rPr>
-          <w:rStyle w:val="Heading3Char"/>
-        </w:rPr>
-        <w:t>TUCBW</w:t>
-      </w:r>
-      <w:proofErr w:type="gramEnd"/>
-      <w:r>
-        <w:rPr>
-          <w:rStyle w:val="Heading3Char"/>
-        </w:rPr>
-        <w:t>:</w:t>
-      </w:r>
-      <w:r>
-        <w:t xml:space="preserve">  The user flips the switch</w:t>
-      </w:r>
-    </w:p>
-    <w:p>
-      <w:r>
-        <w:tab/>
-        <w:t xml:space="preserve">  </w:t>
-      </w:r>
-      <w:proofErr w:type="gramStart"/>
-      <w:r>
-        <w:rPr>
-          <w:rStyle w:val="Heading3Char"/>
-        </w:rPr>
-        <w:t xml:space="preserve">10.2.6 </w:t>
-      </w:r>
-      <w:r>
-        <w:rPr>
-          <w:rStyle w:val="Heading3Char"/>
-        </w:rPr>
-        <w:t xml:space="preserve"> </w:t>
-      </w:r>
-      <w:r>
-        <w:rPr>
-          <w:rStyle w:val="Heading3Char"/>
-        </w:rPr>
-        <w:t>TUCEW</w:t>
-      </w:r>
-      <w:proofErr w:type="gramEnd"/>
-      <w:r>
-        <w:rPr>
-          <w:rStyle w:val="Heading3Char"/>
-        </w:rPr>
-        <w:t>:</w:t>
+        <w:t>TUCEW:</w:t>
       </w:r>
       <w:r>
         <w:t xml:space="preserve">  The user feels that the switch’s position has changed</w:t>
@@ -23519,15 +23082,7 @@
         <w:t>are similar</w:t>
       </w:r>
       <w:r>
-        <w:t xml:space="preserve"> to the core functionality of our system. One of these projects is called the “Spider Sense Suit” from the University of Illinois. The suit has 360 degree coverage around by placing 11 distance sensor modules. Each module is composed of </w:t>
-      </w:r>
-      <w:proofErr w:type="gramStart"/>
-      <w:r>
-        <w:t>a</w:t>
-      </w:r>
-      <w:proofErr w:type="gramEnd"/>
-      <w:r>
-        <w:t xml:space="preserve"> ultrasonic range sensor and servo motor, that scans the environment and warns the user of possible obstacles by exerting pressure to the skin via the servo motor’s arm. The suit currently has a primitive design and was not built for the visually impaired. However, based on the capabilities and current test reported by the graduate students, </w:t>
+        <w:t xml:space="preserve"> to the core functionality of our system. One of these projects is called the “Spider Sense Suit” from the University of Illinois. The suit has 360 degree coverage around by placing 11 distance sensor modules. Each module is composed of a ultrasonic range sensor and servo motor, that scans the environment and warns the user of possible obstacles by exerting pressure to the skin via the servo motor’s arm. The suit currently has a primitive design and was not built for the visually impaired. However, based on the capabilities and current test reported by the graduate students, </w:t>
       </w:r>
       <w:r>
         <w:t>we are more optimistic about the feasibility of the project</w:t>
@@ -28117,7 +27672,7 @@
         <w:rPr>
           <w:noProof/>
         </w:rPr>
-        <w:t>2</w:t>
+        <w:t>5</w:t>
       </w:r>
     </w:fldSimple>
     <w:r>
@@ -31869,7 +31424,7 @@
 </file>
 
 <file path=customXml/itemProps1.xml><?xml version="1.0" encoding="utf-8"?>
-<ds:datastoreItem xmlns:ds="http://schemas.openxmlformats.org/officeDocument/2006/customXml" ds:itemID="{9D34E994-D900-49B5-900B-FC1A4CCF1280}">
+<ds:datastoreItem xmlns:ds="http://schemas.openxmlformats.org/officeDocument/2006/customXml" ds:itemID="{11F930B3-3E45-406B-95C4-F9FDFC524908}">
   <ds:schemaRefs>
     <ds:schemaRef ds:uri="http://schemas.openxmlformats.org/officeDocument/2006/bibliography"/>
   </ds:schemaRefs>

</xml_diff>